<commit_message>
Report 1, Backlog Update
</commit_message>
<xml_diff>
--- a/Document.docx
+++ b/Document.docx
@@ -489,14 +489,52 @@
                       <w:szCs w:val="22"/>
                     </w:rPr>
                   </w:pPr>
+                  <w:proofErr w:type="spellStart"/>
                   <w:r>
                     <w:rPr>
                       <w:rFonts w:ascii="Tahoma" w:hAnsi="Tahoma" w:cs="Tahoma"/>
                       <w:sz w:val="22"/>
                       <w:szCs w:val="22"/>
                     </w:rPr>
-                    <w:t>Phạm Văn Thắng</w:t>
+                    <w:t>Phạm</w:t>
                   </w:r>
+                  <w:proofErr w:type="spellEnd"/>
+                  <w:r>
+                    <w:rPr>
+                      <w:rFonts w:ascii="Tahoma" w:hAnsi="Tahoma" w:cs="Tahoma"/>
+                      <w:sz w:val="22"/>
+                      <w:szCs w:val="22"/>
+                    </w:rPr>
+                    <w:t xml:space="preserve"> </w:t>
+                  </w:r>
+                  <w:proofErr w:type="spellStart"/>
+                  <w:r>
+                    <w:rPr>
+                      <w:rFonts w:ascii="Tahoma" w:hAnsi="Tahoma" w:cs="Tahoma"/>
+                      <w:sz w:val="22"/>
+                      <w:szCs w:val="22"/>
+                    </w:rPr>
+                    <w:t>Văn</w:t>
+                  </w:r>
+                  <w:proofErr w:type="spellEnd"/>
+                  <w:r>
+                    <w:rPr>
+                      <w:rFonts w:ascii="Tahoma" w:hAnsi="Tahoma" w:cs="Tahoma"/>
+                      <w:sz w:val="22"/>
+                      <w:szCs w:val="22"/>
+                    </w:rPr>
+                    <w:t xml:space="preserve"> </w:t>
+                  </w:r>
+                  <w:proofErr w:type="spellStart"/>
+                  <w:r>
+                    <w:rPr>
+                      <w:rFonts w:ascii="Tahoma" w:hAnsi="Tahoma" w:cs="Tahoma"/>
+                      <w:sz w:val="22"/>
+                      <w:szCs w:val="22"/>
+                    </w:rPr>
+                    <w:t>Thắng</w:t>
+                  </w:r>
+                  <w:proofErr w:type="spellEnd"/>
                 </w:p>
               </w:tc>
               <w:tc>
@@ -587,8 +625,36 @@
                       <w:sz w:val="22"/>
                       <w:szCs w:val="22"/>
                     </w:rPr>
-                    <w:t>Man Huỳnh Khương</w:t>
+                    <w:t xml:space="preserve">Man </w:t>
                   </w:r>
+                  <w:proofErr w:type="spellStart"/>
+                  <w:r>
+                    <w:rPr>
+                      <w:rFonts w:ascii="Tahoma" w:hAnsi="Tahoma" w:cs="Tahoma"/>
+                      <w:sz w:val="22"/>
+                      <w:szCs w:val="22"/>
+                    </w:rPr>
+                    <w:t>Huỳnh</w:t>
+                  </w:r>
+                  <w:proofErr w:type="spellEnd"/>
+                  <w:r>
+                    <w:rPr>
+                      <w:rFonts w:ascii="Tahoma" w:hAnsi="Tahoma" w:cs="Tahoma"/>
+                      <w:sz w:val="22"/>
+                      <w:szCs w:val="22"/>
+                    </w:rPr>
+                    <w:t xml:space="preserve"> </w:t>
+                  </w:r>
+                  <w:proofErr w:type="spellStart"/>
+                  <w:r>
+                    <w:rPr>
+                      <w:rFonts w:ascii="Tahoma" w:hAnsi="Tahoma" w:cs="Tahoma"/>
+                      <w:sz w:val="22"/>
+                      <w:szCs w:val="22"/>
+                    </w:rPr>
+                    <w:t>Khương</w:t>
+                  </w:r>
+                  <w:proofErr w:type="spellEnd"/>
                 </w:p>
               </w:tc>
               <w:tc>
@@ -665,14 +731,52 @@
                       <w:szCs w:val="22"/>
                     </w:rPr>
                   </w:pPr>
+                  <w:proofErr w:type="spellStart"/>
                   <w:r>
                     <w:rPr>
                       <w:rFonts w:ascii="Tahoma" w:hAnsi="Tahoma" w:cs="Tahoma"/>
                       <w:sz w:val="22"/>
                       <w:szCs w:val="22"/>
                     </w:rPr>
-                    <w:t>Lê Văn Hùng</w:t>
+                    <w:t>Lê</w:t>
                   </w:r>
+                  <w:proofErr w:type="spellEnd"/>
+                  <w:r>
+                    <w:rPr>
+                      <w:rFonts w:ascii="Tahoma" w:hAnsi="Tahoma" w:cs="Tahoma"/>
+                      <w:sz w:val="22"/>
+                      <w:szCs w:val="22"/>
+                    </w:rPr>
+                    <w:t xml:space="preserve"> </w:t>
+                  </w:r>
+                  <w:proofErr w:type="spellStart"/>
+                  <w:r>
+                    <w:rPr>
+                      <w:rFonts w:ascii="Tahoma" w:hAnsi="Tahoma" w:cs="Tahoma"/>
+                      <w:sz w:val="22"/>
+                      <w:szCs w:val="22"/>
+                    </w:rPr>
+                    <w:t>Văn</w:t>
+                  </w:r>
+                  <w:proofErr w:type="spellEnd"/>
+                  <w:r>
+                    <w:rPr>
+                      <w:rFonts w:ascii="Tahoma" w:hAnsi="Tahoma" w:cs="Tahoma"/>
+                      <w:sz w:val="22"/>
+                      <w:szCs w:val="22"/>
+                    </w:rPr>
+                    <w:t xml:space="preserve"> </w:t>
+                  </w:r>
+                  <w:proofErr w:type="spellStart"/>
+                  <w:r>
+                    <w:rPr>
+                      <w:rFonts w:ascii="Tahoma" w:hAnsi="Tahoma" w:cs="Tahoma"/>
+                      <w:sz w:val="22"/>
+                      <w:szCs w:val="22"/>
+                    </w:rPr>
+                    <w:t>Hùng</w:t>
+                  </w:r>
+                  <w:proofErr w:type="spellEnd"/>
                 </w:p>
               </w:tc>
               <w:tc>
@@ -749,14 +853,70 @@
                       <w:szCs w:val="22"/>
                     </w:rPr>
                   </w:pPr>
+                  <w:proofErr w:type="spellStart"/>
                   <w:r>
                     <w:rPr>
                       <w:rFonts w:ascii="Tahoma" w:hAnsi="Tahoma" w:cs="Tahoma"/>
                       <w:sz w:val="22"/>
                       <w:szCs w:val="22"/>
                     </w:rPr>
-                    <w:t>Vũ Nguyễn Anh Khoa</w:t>
+                    <w:t>Vũ</w:t>
                   </w:r>
+                  <w:proofErr w:type="spellEnd"/>
+                  <w:r>
+                    <w:rPr>
+                      <w:rFonts w:ascii="Tahoma" w:hAnsi="Tahoma" w:cs="Tahoma"/>
+                      <w:sz w:val="22"/>
+                      <w:szCs w:val="22"/>
+                    </w:rPr>
+                    <w:t xml:space="preserve"> </w:t>
+                  </w:r>
+                  <w:proofErr w:type="spellStart"/>
+                  <w:r>
+                    <w:rPr>
+                      <w:rFonts w:ascii="Tahoma" w:hAnsi="Tahoma" w:cs="Tahoma"/>
+                      <w:sz w:val="22"/>
+                      <w:szCs w:val="22"/>
+                    </w:rPr>
+                    <w:t>Nguyễn</w:t>
+                  </w:r>
+                  <w:proofErr w:type="spellEnd"/>
+                  <w:r>
+                    <w:rPr>
+                      <w:rFonts w:ascii="Tahoma" w:hAnsi="Tahoma" w:cs="Tahoma"/>
+                      <w:sz w:val="22"/>
+                      <w:szCs w:val="22"/>
+                    </w:rPr>
+                    <w:t xml:space="preserve"> </w:t>
+                  </w:r>
+                  <w:proofErr w:type="spellStart"/>
+                  <w:r>
+                    <w:rPr>
+                      <w:rFonts w:ascii="Tahoma" w:hAnsi="Tahoma" w:cs="Tahoma"/>
+                      <w:sz w:val="22"/>
+                      <w:szCs w:val="22"/>
+                    </w:rPr>
+                    <w:t>Anh</w:t>
+                  </w:r>
+                  <w:proofErr w:type="spellEnd"/>
+                  <w:r>
+                    <w:rPr>
+                      <w:rFonts w:ascii="Tahoma" w:hAnsi="Tahoma" w:cs="Tahoma"/>
+                      <w:sz w:val="22"/>
+                      <w:szCs w:val="22"/>
+                    </w:rPr>
+                    <w:t xml:space="preserve"> </w:t>
+                  </w:r>
+                  <w:proofErr w:type="spellStart"/>
+                  <w:r>
+                    <w:rPr>
+                      <w:rFonts w:ascii="Tahoma" w:hAnsi="Tahoma" w:cs="Tahoma"/>
+                      <w:sz w:val="22"/>
+                      <w:szCs w:val="22"/>
+                    </w:rPr>
+                    <w:t>Khoa</w:t>
+                  </w:r>
+                  <w:proofErr w:type="spellEnd"/>
                 </w:p>
               </w:tc>
               <w:tc>
@@ -910,14 +1070,52 @@
                 <w:szCs w:val="22"/>
               </w:rPr>
             </w:pPr>
+            <w:proofErr w:type="spellStart"/>
             <w:r>
               <w:rPr>
                 <w:rFonts w:ascii="Tahoma" w:hAnsi="Tahoma" w:cs="Tahoma"/>
                 <w:sz w:val="22"/>
                 <w:szCs w:val="22"/>
               </w:rPr>
-              <w:t>Nguyễn Huy Hùng</w:t>
-            </w:r>
+              <w:t>Nguyễn</w:t>
+            </w:r>
+            <w:proofErr w:type="spellEnd"/>
+            <w:r>
+              <w:rPr>
+                <w:rFonts w:ascii="Tahoma" w:hAnsi="Tahoma" w:cs="Tahoma"/>
+                <w:sz w:val="22"/>
+                <w:szCs w:val="22"/>
+              </w:rPr>
+              <w:t xml:space="preserve"> </w:t>
+            </w:r>
+            <w:proofErr w:type="spellStart"/>
+            <w:r>
+              <w:rPr>
+                <w:rFonts w:ascii="Tahoma" w:hAnsi="Tahoma" w:cs="Tahoma"/>
+                <w:sz w:val="22"/>
+                <w:szCs w:val="22"/>
+              </w:rPr>
+              <w:t>Huy</w:t>
+            </w:r>
+            <w:proofErr w:type="spellEnd"/>
+            <w:r>
+              <w:rPr>
+                <w:rFonts w:ascii="Tahoma" w:hAnsi="Tahoma" w:cs="Tahoma"/>
+                <w:sz w:val="22"/>
+                <w:szCs w:val="22"/>
+              </w:rPr>
+              <w:t xml:space="preserve"> </w:t>
+            </w:r>
+            <w:proofErr w:type="spellStart"/>
+            <w:r>
+              <w:rPr>
+                <w:rFonts w:ascii="Tahoma" w:hAnsi="Tahoma" w:cs="Tahoma"/>
+                <w:sz w:val="22"/>
+                <w:szCs w:val="22"/>
+              </w:rPr>
+              <w:t>Hùng</w:t>
+            </w:r>
+            <w:proofErr w:type="spellEnd"/>
           </w:p>
         </w:tc>
       </w:tr>
@@ -3825,8 +4023,45 @@
       <w:r>
         <w:rPr>
           <w:rFonts w:cstheme="majorHAnsi"/>
-        </w:rPr>
-        <w:t>.</w:t>
+          <w:color w:val="000000" w:themeColor="text1"/>
+        </w:rPr>
+        <w:t xml:space="preserve">Human beings are basically social animals. It is of the essence for most people to socialize to avoid the feelings of loneliness. Since the robust of Internet uses over the globe, social media has increasingly become prevalent, aiding the needs for connecting friends and meeting new people. In its midst is the online dating, born out of the desires for novel relationships, friendships, romances or physical satisfactions. As the result of the rapid advancement of mobile phone technology, online dating services quickly switch trend from web-based dating to mobile dating, hence the rise of location-based social media application, </w:t>
+      </w:r>
+      <w:bookmarkStart w:id="8" w:name="_GoBack"/>
+      <w:bookmarkEnd w:id="8"/>
+      <w:r>
+        <w:rPr>
+          <w:rFonts w:cstheme="majorHAnsi"/>
+          <w:color w:val="000000" w:themeColor="text1"/>
+        </w:rPr>
+        <w:t>GPS Dating App.</w:t>
+      </w:r>
+    </w:p>
+    <w:p>
+      <w:pPr>
+        <w:ind w:left="1069"/>
+        <w:jc w:val="both"/>
+        <w:rPr>
+          <w:rFonts w:cstheme="majorHAnsi"/>
+          <w:color w:val="000000" w:themeColor="text1"/>
+        </w:rPr>
+      </w:pPr>
+    </w:p>
+    <w:p>
+      <w:pPr>
+        <w:ind w:left="1069"/>
+        <w:jc w:val="both"/>
+        <w:rPr>
+          <w:rFonts w:cstheme="majorHAnsi"/>
+          <w:color w:val="000000" w:themeColor="text1"/>
+        </w:rPr>
+      </w:pPr>
+      <w:r>
+        <w:rPr>
+          <w:rFonts w:cstheme="majorHAnsi"/>
+          <w:color w:val="000000" w:themeColor="text1"/>
+        </w:rPr>
+        <w:t>Ever since location-based dating apps gained mainstream acceptance, various apps with similar features have been released. However, there have not been many dating services releasing for Vietnamese based customers. The existing Vietnamese dating applications are currently lack of various convenient and exciting features. Therefore, we are passionate to create a new stimulating dating application. This application, while retaining crucial features of a basic GPS dating app, will provide reliable means to meet new people matching ones’ interests that are more advanced than other Vietnamese dating services.</w:t>
       </w:r>
     </w:p>
     <w:p>
@@ -3837,13 +4072,13 @@
           <w:numId w:val="10"/>
         </w:numPr>
       </w:pPr>
-      <w:bookmarkStart w:id="8" w:name="_Toc408788335"/>
-      <w:bookmarkStart w:id="9" w:name="_Toc419197193"/>
+      <w:bookmarkStart w:id="9" w:name="_Toc408788335"/>
+      <w:bookmarkStart w:id="10" w:name="_Toc419197193"/>
       <w:r>
         <w:t>Current Situation</w:t>
       </w:r>
-      <w:bookmarkEnd w:id="8"/>
       <w:bookmarkEnd w:id="9"/>
+      <w:bookmarkEnd w:id="10"/>
     </w:p>
     <w:p>
       <w:pPr>
@@ -3853,11 +4088,204 @@
           <w:rFonts w:cstheme="majorHAnsi"/>
         </w:rPr>
       </w:pPr>
+      <w:proofErr w:type="spellStart"/>
       <w:r>
         <w:rPr>
           <w:rFonts w:cstheme="majorHAnsi"/>
         </w:rPr>
-        <w:t>.</w:t>
+        <w:t>Zalo</w:t>
+      </w:r>
+      <w:proofErr w:type="spellEnd"/>
+      <w:r>
+        <w:rPr>
+          <w:rFonts w:cstheme="majorHAnsi"/>
+        </w:rPr>
+        <w:t xml:space="preserve">, </w:t>
+      </w:r>
+      <w:proofErr w:type="spellStart"/>
+      <w:r>
+        <w:rPr>
+          <w:rFonts w:cstheme="majorHAnsi"/>
+        </w:rPr>
+        <w:t>Beetalk</w:t>
+      </w:r>
+      <w:proofErr w:type="spellEnd"/>
+      <w:r>
+        <w:rPr>
+          <w:rFonts w:cstheme="majorHAnsi"/>
+        </w:rPr>
+        <w:t xml:space="preserve"> and </w:t>
+      </w:r>
+      <w:proofErr w:type="spellStart"/>
+      <w:r>
+        <w:rPr>
+          <w:rFonts w:cstheme="majorHAnsi"/>
+        </w:rPr>
+        <w:t>Badoo</w:t>
+      </w:r>
+      <w:proofErr w:type="spellEnd"/>
+      <w:r>
+        <w:rPr>
+          <w:rFonts w:cstheme="majorHAnsi"/>
+        </w:rPr>
+        <w:t xml:space="preserve"> are the three most popular dating service applications in Viet Nam. Despite their popularities, they do not pro</w:t>
+      </w:r>
+      <w:r>
+        <w:rPr>
+          <w:rFonts w:cstheme="majorHAnsi"/>
+        </w:rPr>
+        <w:t>vide a wide range of features.</w:t>
+      </w:r>
+    </w:p>
+    <w:p>
+      <w:pPr>
+        <w:pStyle w:val="ListParagraph"/>
+        <w:numPr>
+          <w:ilvl w:val="0"/>
+          <w:numId w:val="27"/>
+        </w:numPr>
+        <w:jc w:val="both"/>
+        <w:rPr>
+          <w:rFonts w:cstheme="majorHAnsi"/>
+        </w:rPr>
+      </w:pPr>
+      <w:proofErr w:type="spellStart"/>
+      <w:r>
+        <w:rPr>
+          <w:rFonts w:cstheme="majorHAnsi"/>
+        </w:rPr>
+        <w:t>Zalo</w:t>
+      </w:r>
+      <w:proofErr w:type="spellEnd"/>
+      <w:r>
+        <w:rPr>
+          <w:rFonts w:cstheme="majorHAnsi"/>
+        </w:rPr>
+        <w:t xml:space="preserve"> (</w:t>
+      </w:r>
+      <w:proofErr w:type="spellStart"/>
+      <w:r>
+        <w:rPr>
+          <w:rFonts w:cstheme="majorHAnsi"/>
+        </w:rPr>
+        <w:t>Vinagame</w:t>
+      </w:r>
+      <w:proofErr w:type="spellEnd"/>
+      <w:r>
+        <w:rPr>
+          <w:rFonts w:cstheme="majorHAnsi"/>
+        </w:rPr>
+        <w:t xml:space="preserve">): </w:t>
+      </w:r>
+      <w:proofErr w:type="spellStart"/>
+      <w:r>
+        <w:rPr>
+          <w:rFonts w:cstheme="majorHAnsi"/>
+        </w:rPr>
+        <w:t>Zalo</w:t>
+      </w:r>
+      <w:proofErr w:type="spellEnd"/>
+      <w:r>
+        <w:rPr>
+          <w:rFonts w:cstheme="majorHAnsi"/>
+        </w:rPr>
+        <w:t xml:space="preserve"> is best known for its voice messaging and are free to use. However, the app is limited in matching and finding friends department.</w:t>
+      </w:r>
+    </w:p>
+    <w:p>
+      <w:pPr>
+        <w:pStyle w:val="ListParagraph"/>
+        <w:numPr>
+          <w:ilvl w:val="0"/>
+          <w:numId w:val="27"/>
+        </w:numPr>
+        <w:jc w:val="both"/>
+        <w:rPr>
+          <w:rFonts w:cstheme="majorHAnsi"/>
+        </w:rPr>
+      </w:pPr>
+      <w:proofErr w:type="spellStart"/>
+      <w:r>
+        <w:rPr>
+          <w:rFonts w:cstheme="majorHAnsi"/>
+        </w:rPr>
+        <w:t>Beetalk</w:t>
+      </w:r>
+      <w:proofErr w:type="spellEnd"/>
+      <w:r>
+        <w:rPr>
+          <w:rFonts w:cstheme="majorHAnsi"/>
+        </w:rPr>
+        <w:t xml:space="preserve">: </w:t>
+      </w:r>
+      <w:proofErr w:type="spellStart"/>
+      <w:r>
+        <w:rPr>
+          <w:rFonts w:cstheme="majorHAnsi"/>
+        </w:rPr>
+        <w:t>Beetalk</w:t>
+      </w:r>
+      <w:proofErr w:type="spellEnd"/>
+      <w:r>
+        <w:rPr>
+          <w:rFonts w:cstheme="majorHAnsi"/>
+        </w:rPr>
+        <w:t xml:space="preserve"> allows users to find others users who are using the app nearby. However, their matching feature is rather limited, providing only a few of information fields for matching purpose. </w:t>
+      </w:r>
+    </w:p>
+    <w:p>
+      <w:pPr>
+        <w:pStyle w:val="ListParagraph"/>
+        <w:numPr>
+          <w:ilvl w:val="0"/>
+          <w:numId w:val="27"/>
+        </w:numPr>
+        <w:jc w:val="both"/>
+        <w:rPr>
+          <w:rFonts w:cstheme="majorHAnsi"/>
+        </w:rPr>
+      </w:pPr>
+      <w:proofErr w:type="spellStart"/>
+      <w:r>
+        <w:rPr>
+          <w:rFonts w:cstheme="majorHAnsi"/>
+        </w:rPr>
+        <w:t>Badoo</w:t>
+      </w:r>
+      <w:proofErr w:type="spellEnd"/>
+      <w:r>
+        <w:rPr>
+          <w:rFonts w:cstheme="majorHAnsi"/>
+        </w:rPr>
+        <w:t xml:space="preserve">: </w:t>
+      </w:r>
+      <w:proofErr w:type="spellStart"/>
+      <w:r>
+        <w:rPr>
+          <w:rFonts w:cstheme="majorHAnsi"/>
+        </w:rPr>
+        <w:t>Badoo</w:t>
+      </w:r>
+      <w:proofErr w:type="spellEnd"/>
+      <w:r>
+        <w:rPr>
+          <w:rFonts w:cstheme="majorHAnsi"/>
+        </w:rPr>
+        <w:t xml:space="preserve"> collects a large amount of information about its users. Although it doesn’t have many features as </w:t>
+      </w:r>
+      <w:proofErr w:type="spellStart"/>
+      <w:r>
+        <w:rPr>
+          <w:rFonts w:cstheme="majorHAnsi"/>
+        </w:rPr>
+        <w:t>Beetalk</w:t>
+      </w:r>
+      <w:proofErr w:type="spellEnd"/>
+      <w:r>
+        <w:rPr>
+          <w:rFonts w:cstheme="majorHAnsi"/>
+        </w:rPr>
+        <w:t>, users can easily filter out people with few to none similar interests. However, it doesn’t have good GPS based function.</w:t>
       </w:r>
     </w:p>
     <w:p>
@@ -3868,16 +4296,16 @@
           <w:numId w:val="10"/>
         </w:numPr>
       </w:pPr>
-      <w:bookmarkStart w:id="10" w:name="_Toc408788336"/>
-      <w:bookmarkStart w:id="11" w:name="_Toc419197194"/>
+      <w:bookmarkStart w:id="11" w:name="_Toc408788336"/>
+      <w:bookmarkStart w:id="12" w:name="_Toc419197194"/>
       <w:r>
         <w:t xml:space="preserve">Problem </w:t>
       </w:r>
       <w:r>
         <w:t>Definition</w:t>
       </w:r>
-      <w:bookmarkEnd w:id="10"/>
       <w:bookmarkEnd w:id="11"/>
+      <w:bookmarkEnd w:id="12"/>
     </w:p>
     <w:p>
       <w:pPr>
@@ -3893,7 +4321,43 @@
           <w:rFonts w:cstheme="majorHAnsi"/>
           <w:szCs w:val="28"/>
         </w:rPr>
-        <w:t>.</w:t>
+        <w:t xml:space="preserve">Although many function of </w:t>
+      </w:r>
+      <w:r>
+        <w:rPr>
+          <w:rFonts w:cstheme="majorHAnsi"/>
+          <w:szCs w:val="28"/>
+        </w:rPr>
+        <w:t xml:space="preserve">social mobile application </w:t>
+      </w:r>
+      <w:r>
+        <w:rPr>
+          <w:rFonts w:cstheme="majorHAnsi"/>
+          <w:szCs w:val="28"/>
+        </w:rPr>
+        <w:t xml:space="preserve">mentioned </w:t>
+      </w:r>
+      <w:r>
+        <w:rPr>
+          <w:rFonts w:cstheme="majorHAnsi"/>
+          <w:szCs w:val="28"/>
+        </w:rPr>
+        <w:t>above</w:t>
+      </w:r>
+      <w:r>
+        <w:rPr>
+          <w:rFonts w:cstheme="majorHAnsi"/>
+          <w:szCs w:val="28"/>
+        </w:rPr>
+        <w:t xml:space="preserve">, they provide </w:t>
+      </w:r>
+      <w:r>
+        <w:rPr>
+          <w:rFonts w:cstheme="majorHAnsi"/>
+          <w:szCs w:val="28"/>
+        </w:rPr>
+        <w:lastRenderedPageBreak/>
+        <w:t>very weak matching and finding functions. One that has good matching system doesn’t do well on GPS based service. Moreover, dating applications with better features are not yet available in Viet Nam’s market.</w:t>
       </w:r>
     </w:p>
     <w:p>
@@ -3904,13 +4368,13 @@
           <w:numId w:val="10"/>
         </w:numPr>
       </w:pPr>
-      <w:bookmarkStart w:id="12" w:name="_Toc408788337"/>
-      <w:bookmarkStart w:id="13" w:name="_Toc419197195"/>
+      <w:bookmarkStart w:id="13" w:name="_Toc408788337"/>
+      <w:bookmarkStart w:id="14" w:name="_Toc419197195"/>
       <w:r>
         <w:t>Proposed Solution</w:t>
       </w:r>
-      <w:bookmarkEnd w:id="12"/>
       <w:bookmarkEnd w:id="13"/>
+      <w:bookmarkEnd w:id="14"/>
     </w:p>
     <w:p>
       <w:pPr>
@@ -3921,13 +4385,13 @@
         </w:numPr>
         <w:ind w:left="1701" w:hanging="567"/>
       </w:pPr>
-      <w:bookmarkStart w:id="14" w:name="_Toc408788338"/>
-      <w:bookmarkStart w:id="15" w:name="_Toc419197196"/>
+      <w:bookmarkStart w:id="15" w:name="_Toc408788338"/>
+      <w:bookmarkStart w:id="16" w:name="_Toc419197196"/>
       <w:r>
         <w:t>Feature functions</w:t>
       </w:r>
-      <w:bookmarkEnd w:id="14"/>
       <w:bookmarkEnd w:id="15"/>
+      <w:bookmarkEnd w:id="16"/>
     </w:p>
     <w:p>
       <w:pPr>
@@ -3937,7 +4401,42 @@
         <w:jc w:val="both"/>
       </w:pPr>
       <w:r>
-        <w:t>.</w:t>
+        <w:t xml:space="preserve">MDA is </w:t>
+      </w:r>
+      <w:r>
+        <w:t>a</w:t>
+      </w:r>
+      <w:r>
+        <w:t xml:space="preserve"> </w:t>
+      </w:r>
+      <w:r>
+        <w:t xml:space="preserve">mobile based social application. Its main feature is help user makes new friends who match with you base on the similarity of their profiles. MDA is developed to enhance user interface and user experiences. It’s will automatically connect with your current social account (Facebook, Google+) and connect you with your friends list who have used this app. </w:t>
+      </w:r>
+    </w:p>
+    <w:p>
+      <w:pPr>
+        <w:pStyle w:val="TextBody"/>
+        <w:spacing w:line="240" w:lineRule="auto"/>
+        <w:ind w:left="1418"/>
+        <w:jc w:val="both"/>
+      </w:pPr>
+      <w:r>
+        <w:t>MDA support basic social communication such as chat or find new friends. It also use GPS based services to define your surround friends which is visible on the map.</w:t>
+      </w:r>
+      <w:r>
+        <w:t xml:space="preserve"> Moreover, MDA give you </w:t>
+      </w:r>
+      <w:r>
+        <w:t>enormous chances</w:t>
+      </w:r>
+      <w:r>
+        <w:t xml:space="preserve"> to find friends you might want to meet by recommendation friends feature base on your </w:t>
+      </w:r>
+      <w:r>
+        <w:t xml:space="preserve">friend </w:t>
+      </w:r>
+      <w:r>
+        <w:t>connection.</w:t>
       </w:r>
     </w:p>
     <w:p>
@@ -3949,13 +4448,13 @@
         </w:numPr>
         <w:ind w:left="1701" w:hanging="567"/>
       </w:pPr>
-      <w:bookmarkStart w:id="16" w:name="_Toc408788339"/>
-      <w:bookmarkStart w:id="17" w:name="_Toc419197197"/>
+      <w:bookmarkStart w:id="17" w:name="_Toc408788339"/>
+      <w:bookmarkStart w:id="18" w:name="_Toc419197197"/>
       <w:r>
         <w:t>Advantages and disadvantages</w:t>
       </w:r>
-      <w:bookmarkEnd w:id="16"/>
       <w:bookmarkEnd w:id="17"/>
+      <w:bookmarkEnd w:id="18"/>
     </w:p>
     <w:p>
       <w:pPr>
@@ -3996,26 +4495,7 @@
           <w:rFonts w:cstheme="majorHAnsi"/>
           <w:szCs w:val="28"/>
         </w:rPr>
-        <w:t>.</w:t>
-      </w:r>
-    </w:p>
-    <w:p>
-      <w:pPr>
-        <w:pStyle w:val="TextBody"/>
-        <w:spacing w:line="240" w:lineRule="auto"/>
-        <w:ind w:left="1418"/>
-        <w:jc w:val="both"/>
-        <w:rPr>
-          <w:rFonts w:cstheme="majorHAnsi"/>
-          <w:szCs w:val="28"/>
-        </w:rPr>
-      </w:pPr>
-      <w:r>
-        <w:rPr>
-          <w:rFonts w:cstheme="majorHAnsi"/>
-          <w:szCs w:val="28"/>
-        </w:rPr>
-        <w:t xml:space="preserve">-  Disadvantages: </w:t>
+        <w:t>Easier to find suitable friends.</w:t>
       </w:r>
     </w:p>
     <w:p>
@@ -4033,13 +4513,115 @@
           <w:szCs w:val="28"/>
         </w:rPr>
       </w:pPr>
-      <w:bookmarkStart w:id="18" w:name="_Toc408788340"/>
       <w:r>
         <w:rPr>
           <w:rFonts w:cstheme="majorHAnsi"/>
           <w:szCs w:val="28"/>
         </w:rPr>
-        <w:t>.</w:t>
+        <w:t>Enhance visual view by integrated with map.</w:t>
+      </w:r>
+    </w:p>
+    <w:p>
+      <w:pPr>
+        <w:pStyle w:val="TextBody"/>
+        <w:numPr>
+          <w:ilvl w:val="0"/>
+          <w:numId w:val="2"/>
+        </w:numPr>
+        <w:spacing w:line="240" w:lineRule="auto"/>
+        <w:ind w:left="1985"/>
+        <w:jc w:val="both"/>
+        <w:rPr>
+          <w:rFonts w:cstheme="majorHAnsi"/>
+          <w:szCs w:val="28"/>
+        </w:rPr>
+      </w:pPr>
+      <w:r>
+        <w:rPr>
+          <w:rFonts w:cstheme="majorHAnsi"/>
+          <w:szCs w:val="28"/>
+        </w:rPr>
+        <w:t>High customize</w:t>
+      </w:r>
+      <w:r>
+        <w:rPr>
+          <w:rFonts w:cstheme="majorHAnsi"/>
+          <w:szCs w:val="28"/>
+        </w:rPr>
+        <w:t>d</w:t>
+      </w:r>
+      <w:r>
+        <w:rPr>
+          <w:rFonts w:cstheme="majorHAnsi"/>
+          <w:szCs w:val="28"/>
+        </w:rPr>
+        <w:t xml:space="preserve"> for Vietnamese.</w:t>
+      </w:r>
+    </w:p>
+    <w:p>
+      <w:pPr>
+        <w:pStyle w:val="TextBody"/>
+        <w:spacing w:line="240" w:lineRule="auto"/>
+        <w:ind w:left="1418"/>
+        <w:jc w:val="both"/>
+        <w:rPr>
+          <w:rFonts w:cstheme="majorHAnsi"/>
+          <w:szCs w:val="28"/>
+        </w:rPr>
+      </w:pPr>
+      <w:r>
+        <w:rPr>
+          <w:rFonts w:cstheme="majorHAnsi"/>
+          <w:szCs w:val="28"/>
+        </w:rPr>
+        <w:t xml:space="preserve">-  Disadvantages: </w:t>
+      </w:r>
+    </w:p>
+    <w:p>
+      <w:pPr>
+        <w:pStyle w:val="TextBody"/>
+        <w:numPr>
+          <w:ilvl w:val="0"/>
+          <w:numId w:val="2"/>
+        </w:numPr>
+        <w:spacing w:line="240" w:lineRule="auto"/>
+        <w:ind w:left="1985"/>
+        <w:jc w:val="both"/>
+        <w:rPr>
+          <w:rFonts w:cstheme="majorHAnsi"/>
+          <w:szCs w:val="28"/>
+        </w:rPr>
+      </w:pPr>
+      <w:bookmarkStart w:id="19" w:name="_Toc408788340"/>
+      <w:r>
+        <w:rPr>
+          <w:rFonts w:cstheme="majorHAnsi"/>
+          <w:szCs w:val="28"/>
+        </w:rPr>
+        <w:t>Requires a large number of users to work well.</w:t>
+      </w:r>
+    </w:p>
+    <w:p>
+      <w:pPr>
+        <w:pStyle w:val="TextBody"/>
+        <w:numPr>
+          <w:ilvl w:val="0"/>
+          <w:numId w:val="2"/>
+        </w:numPr>
+        <w:spacing w:line="240" w:lineRule="auto"/>
+        <w:ind w:left="1985"/>
+        <w:jc w:val="both"/>
+        <w:rPr>
+          <w:rFonts w:cstheme="majorHAnsi"/>
+          <w:szCs w:val="28"/>
+        </w:rPr>
+      </w:pPr>
+      <w:r>
+        <w:rPr>
+          <w:rFonts w:cstheme="majorHAnsi"/>
+          <w:szCs w:val="28"/>
+        </w:rPr>
+        <w:t>Only support android system at this time</w:t>
       </w:r>
     </w:p>
     <w:p>
@@ -4050,12 +4632,12 @@
           <w:numId w:val="10"/>
         </w:numPr>
       </w:pPr>
-      <w:bookmarkStart w:id="19" w:name="_Toc419197198"/>
+      <w:bookmarkStart w:id="20" w:name="_Toc419197198"/>
       <w:r>
         <w:t>Functional Requirements</w:t>
       </w:r>
-      <w:bookmarkEnd w:id="18"/>
       <w:bookmarkEnd w:id="19"/>
+      <w:bookmarkEnd w:id="20"/>
     </w:p>
     <w:p>
       <w:pPr>
@@ -4079,19 +4661,172 @@
         <w:pStyle w:val="TextBody"/>
         <w:numPr>
           <w:ilvl w:val="0"/>
-          <w:numId w:val="1"/>
+          <w:numId w:val="28"/>
         </w:numPr>
         <w:spacing w:line="240" w:lineRule="auto"/>
-        <w:ind w:left="1843"/>
+        <w:ind w:left="1560" w:hanging="142"/>
+        <w:jc w:val="both"/>
         <w:rPr>
           <w:rFonts w:cstheme="majorHAnsi"/>
+          <w:szCs w:val="28"/>
         </w:rPr>
       </w:pPr>
       <w:r>
         <w:rPr>
           <w:rFonts w:cstheme="majorHAnsi"/>
-        </w:rPr>
-        <w:t>.</w:t>
+          <w:szCs w:val="28"/>
+        </w:rPr>
+        <w:t xml:space="preserve">  </w:t>
+      </w:r>
+      <w:r>
+        <w:rPr>
+          <w:rFonts w:cstheme="majorHAnsi"/>
+          <w:szCs w:val="28"/>
+        </w:rPr>
+        <w:t>Mapping current account and friend list from social network (Facebook</w:t>
+      </w:r>
+      <w:r>
+        <w:rPr>
+          <w:rFonts w:cstheme="majorHAnsi"/>
+          <w:szCs w:val="28"/>
+        </w:rPr>
+        <w:t>, G</w:t>
+      </w:r>
+      <w:r>
+        <w:rPr>
+          <w:rFonts w:cstheme="majorHAnsi"/>
+          <w:szCs w:val="28"/>
+        </w:rPr>
+        <w:t>oogle+)</w:t>
+      </w:r>
+    </w:p>
+    <w:p>
+      <w:pPr>
+        <w:pStyle w:val="TextBody"/>
+        <w:numPr>
+          <w:ilvl w:val="0"/>
+          <w:numId w:val="28"/>
+        </w:numPr>
+        <w:spacing w:line="240" w:lineRule="auto"/>
+        <w:ind w:left="1701" w:hanging="284"/>
+        <w:jc w:val="both"/>
+        <w:rPr>
+          <w:rFonts w:cstheme="majorHAnsi"/>
+          <w:szCs w:val="28"/>
+        </w:rPr>
+      </w:pPr>
+      <w:r>
+        <w:rPr>
+          <w:rFonts w:cstheme="majorHAnsi"/>
+          <w:szCs w:val="28"/>
+        </w:rPr>
+        <w:t>Show current location map and display friends nearby user.</w:t>
+      </w:r>
+    </w:p>
+    <w:p>
+      <w:pPr>
+        <w:pStyle w:val="TextBody"/>
+        <w:numPr>
+          <w:ilvl w:val="0"/>
+          <w:numId w:val="28"/>
+        </w:numPr>
+        <w:spacing w:line="240" w:lineRule="auto"/>
+        <w:ind w:left="1701" w:hanging="284"/>
+        <w:jc w:val="both"/>
+        <w:rPr>
+          <w:rFonts w:cstheme="majorHAnsi"/>
+          <w:szCs w:val="28"/>
+        </w:rPr>
+      </w:pPr>
+      <w:r>
+        <w:rPr>
+          <w:rFonts w:cstheme="majorHAnsi"/>
+          <w:szCs w:val="28"/>
+        </w:rPr>
+        <w:t>View friend’s profile.</w:t>
+      </w:r>
+    </w:p>
+    <w:p>
+      <w:pPr>
+        <w:pStyle w:val="TextBody"/>
+        <w:numPr>
+          <w:ilvl w:val="0"/>
+          <w:numId w:val="28"/>
+        </w:numPr>
+        <w:spacing w:line="240" w:lineRule="auto"/>
+        <w:ind w:left="1701" w:hanging="284"/>
+        <w:jc w:val="both"/>
+        <w:rPr>
+          <w:rFonts w:cstheme="majorHAnsi"/>
+          <w:szCs w:val="28"/>
+        </w:rPr>
+      </w:pPr>
+      <w:r>
+        <w:rPr>
+          <w:rFonts w:cstheme="majorHAnsi"/>
+          <w:szCs w:val="28"/>
+        </w:rPr>
+        <w:t>Suggest friends</w:t>
+      </w:r>
+      <w:r>
+        <w:rPr>
+          <w:rFonts w:cstheme="majorHAnsi"/>
+          <w:szCs w:val="28"/>
+        </w:rPr>
+        <w:t xml:space="preserve"> who</w:t>
+      </w:r>
+      <w:r>
+        <w:rPr>
+          <w:rFonts w:cstheme="majorHAnsi"/>
+          <w:szCs w:val="28"/>
+        </w:rPr>
+        <w:t xml:space="preserve"> users might want to meet base on friend connection.</w:t>
+      </w:r>
+    </w:p>
+    <w:p>
+      <w:pPr>
+        <w:pStyle w:val="TextBody"/>
+        <w:numPr>
+          <w:ilvl w:val="0"/>
+          <w:numId w:val="28"/>
+        </w:numPr>
+        <w:spacing w:line="240" w:lineRule="auto"/>
+        <w:ind w:left="1701" w:hanging="284"/>
+        <w:jc w:val="both"/>
+        <w:rPr>
+          <w:rFonts w:cstheme="majorHAnsi"/>
+          <w:szCs w:val="28"/>
+        </w:rPr>
+      </w:pPr>
+      <w:r>
+        <w:rPr>
+          <w:rFonts w:cstheme="majorHAnsi"/>
+          <w:szCs w:val="28"/>
+        </w:rPr>
+        <w:t>Real-time chat with available friends.</w:t>
+      </w:r>
+    </w:p>
+    <w:p>
+      <w:pPr>
+        <w:pStyle w:val="TextBody"/>
+        <w:numPr>
+          <w:ilvl w:val="0"/>
+          <w:numId w:val="28"/>
+        </w:numPr>
+        <w:spacing w:line="240" w:lineRule="auto"/>
+        <w:ind w:left="1701" w:hanging="284"/>
+        <w:jc w:val="both"/>
+        <w:rPr>
+          <w:rFonts w:cstheme="majorHAnsi"/>
+          <w:szCs w:val="28"/>
+        </w:rPr>
+      </w:pPr>
+      <w:r>
+        <w:rPr>
+          <w:rFonts w:cstheme="majorHAnsi"/>
+          <w:szCs w:val="28"/>
+        </w:rPr>
+        <w:t>Notify when event occurs.</w:t>
       </w:r>
     </w:p>
     <w:p>
@@ -4102,13 +4837,13 @@
           <w:numId w:val="10"/>
         </w:numPr>
       </w:pPr>
-      <w:bookmarkStart w:id="20" w:name="_Toc408788341"/>
-      <w:bookmarkStart w:id="21" w:name="_Toc419197199"/>
+      <w:bookmarkStart w:id="21" w:name="_Toc408788341"/>
+      <w:bookmarkStart w:id="22" w:name="_Toc419197199"/>
       <w:r>
         <w:t>Role and Responsibility</w:t>
       </w:r>
-      <w:bookmarkEnd w:id="20"/>
       <w:bookmarkEnd w:id="21"/>
+      <w:bookmarkEnd w:id="22"/>
     </w:p>
     <w:tbl>
       <w:tblPr>
@@ -4284,13 +5019,47 @@
                 <w:szCs w:val="28"/>
               </w:rPr>
             </w:pPr>
+            <w:proofErr w:type="spellStart"/>
             <w:r>
               <w:rPr>
                 <w:rFonts w:cstheme="majorHAnsi"/>
                 <w:szCs w:val="28"/>
               </w:rPr>
-              <w:t>Nguyễn Huy Hùng</w:t>
-            </w:r>
+              <w:t>Nguyễn</w:t>
+            </w:r>
+            <w:proofErr w:type="spellEnd"/>
+            <w:r>
+              <w:rPr>
+                <w:rFonts w:cstheme="majorHAnsi"/>
+                <w:szCs w:val="28"/>
+              </w:rPr>
+              <w:t xml:space="preserve"> </w:t>
+            </w:r>
+            <w:proofErr w:type="spellStart"/>
+            <w:r>
+              <w:rPr>
+                <w:rFonts w:cstheme="majorHAnsi"/>
+                <w:szCs w:val="28"/>
+              </w:rPr>
+              <w:t>Huy</w:t>
+            </w:r>
+            <w:proofErr w:type="spellEnd"/>
+            <w:r>
+              <w:rPr>
+                <w:rFonts w:cstheme="majorHAnsi"/>
+                <w:szCs w:val="28"/>
+              </w:rPr>
+              <w:t xml:space="preserve"> </w:t>
+            </w:r>
+            <w:proofErr w:type="spellStart"/>
+            <w:r>
+              <w:rPr>
+                <w:rFonts w:cstheme="majorHAnsi"/>
+                <w:szCs w:val="28"/>
+              </w:rPr>
+              <w:t>Hùng</w:t>
+            </w:r>
+            <w:proofErr w:type="spellEnd"/>
           </w:p>
         </w:tc>
         <w:tc>
@@ -4399,13 +5168,47 @@
                 <w:szCs w:val="28"/>
               </w:rPr>
             </w:pPr>
+            <w:proofErr w:type="spellStart"/>
             <w:r>
               <w:rPr>
                 <w:rFonts w:cstheme="majorHAnsi"/>
                 <w:szCs w:val="28"/>
               </w:rPr>
-              <w:t>Phạm Văn Thắng</w:t>
-            </w:r>
+              <w:t>Phạm</w:t>
+            </w:r>
+            <w:proofErr w:type="spellEnd"/>
+            <w:r>
+              <w:rPr>
+                <w:rFonts w:cstheme="majorHAnsi"/>
+                <w:szCs w:val="28"/>
+              </w:rPr>
+              <w:t xml:space="preserve"> </w:t>
+            </w:r>
+            <w:proofErr w:type="spellStart"/>
+            <w:r>
+              <w:rPr>
+                <w:rFonts w:cstheme="majorHAnsi"/>
+                <w:szCs w:val="28"/>
+              </w:rPr>
+              <w:t>Văn</w:t>
+            </w:r>
+            <w:proofErr w:type="spellEnd"/>
+            <w:r>
+              <w:rPr>
+                <w:rFonts w:cstheme="majorHAnsi"/>
+                <w:szCs w:val="28"/>
+              </w:rPr>
+              <w:t xml:space="preserve"> </w:t>
+            </w:r>
+            <w:proofErr w:type="spellStart"/>
+            <w:r>
+              <w:rPr>
+                <w:rFonts w:cstheme="majorHAnsi"/>
+                <w:szCs w:val="28"/>
+              </w:rPr>
+              <w:t>Thắng</w:t>
+            </w:r>
+            <w:proofErr w:type="spellEnd"/>
           </w:p>
         </w:tc>
         <w:tc>
@@ -4496,6 +5299,7 @@
                 <w:b/>
                 <w:szCs w:val="28"/>
               </w:rPr>
+              <w:lastRenderedPageBreak/>
               <w:t>3</w:t>
             </w:r>
           </w:p>
@@ -4518,8 +5322,33 @@
                 <w:rFonts w:cstheme="majorHAnsi"/>
                 <w:szCs w:val="28"/>
               </w:rPr>
-              <w:t>Man Huỳnh Khương</w:t>
-            </w:r>
+              <w:t xml:space="preserve">Man </w:t>
+            </w:r>
+            <w:proofErr w:type="spellStart"/>
+            <w:r>
+              <w:rPr>
+                <w:rFonts w:cstheme="majorHAnsi"/>
+                <w:szCs w:val="28"/>
+              </w:rPr>
+              <w:t>Huỳnh</w:t>
+            </w:r>
+            <w:proofErr w:type="spellEnd"/>
+            <w:r>
+              <w:rPr>
+                <w:rFonts w:cstheme="majorHAnsi"/>
+                <w:szCs w:val="28"/>
+              </w:rPr>
+              <w:t xml:space="preserve"> </w:t>
+            </w:r>
+            <w:proofErr w:type="spellStart"/>
+            <w:r>
+              <w:rPr>
+                <w:rFonts w:cstheme="majorHAnsi"/>
+                <w:szCs w:val="28"/>
+              </w:rPr>
+              <w:t>Khương</w:t>
+            </w:r>
+            <w:proofErr w:type="spellEnd"/>
           </w:p>
         </w:tc>
         <w:tc>
@@ -4620,13 +5449,47 @@
                 <w:szCs w:val="28"/>
               </w:rPr>
             </w:pPr>
+            <w:proofErr w:type="spellStart"/>
             <w:r>
               <w:rPr>
                 <w:rFonts w:cstheme="majorHAnsi"/>
                 <w:szCs w:val="28"/>
               </w:rPr>
-              <w:t>Lê Văn Hùng</w:t>
-            </w:r>
+              <w:t>Lê</w:t>
+            </w:r>
+            <w:proofErr w:type="spellEnd"/>
+            <w:r>
+              <w:rPr>
+                <w:rFonts w:cstheme="majorHAnsi"/>
+                <w:szCs w:val="28"/>
+              </w:rPr>
+              <w:t xml:space="preserve"> </w:t>
+            </w:r>
+            <w:proofErr w:type="spellStart"/>
+            <w:r>
+              <w:rPr>
+                <w:rFonts w:cstheme="majorHAnsi"/>
+                <w:szCs w:val="28"/>
+              </w:rPr>
+              <w:t>Văn</w:t>
+            </w:r>
+            <w:proofErr w:type="spellEnd"/>
+            <w:r>
+              <w:rPr>
+                <w:rFonts w:cstheme="majorHAnsi"/>
+                <w:szCs w:val="28"/>
+              </w:rPr>
+              <w:t xml:space="preserve"> </w:t>
+            </w:r>
+            <w:proofErr w:type="spellStart"/>
+            <w:r>
+              <w:rPr>
+                <w:rFonts w:cstheme="majorHAnsi"/>
+                <w:szCs w:val="28"/>
+              </w:rPr>
+              <w:t>Hùng</w:t>
+            </w:r>
+            <w:proofErr w:type="spellEnd"/>
           </w:p>
         </w:tc>
         <w:tc>
@@ -4729,13 +5592,63 @@
                 <w:szCs w:val="28"/>
               </w:rPr>
             </w:pPr>
+            <w:proofErr w:type="spellStart"/>
             <w:r>
               <w:rPr>
                 <w:rFonts w:cstheme="majorHAnsi"/>
                 <w:szCs w:val="28"/>
               </w:rPr>
-              <w:t>Vũ Nguyễn Anh Khoa</w:t>
-            </w:r>
+              <w:t>Vũ</w:t>
+            </w:r>
+            <w:proofErr w:type="spellEnd"/>
+            <w:r>
+              <w:rPr>
+                <w:rFonts w:cstheme="majorHAnsi"/>
+                <w:szCs w:val="28"/>
+              </w:rPr>
+              <w:t xml:space="preserve"> </w:t>
+            </w:r>
+            <w:proofErr w:type="spellStart"/>
+            <w:r>
+              <w:rPr>
+                <w:rFonts w:cstheme="majorHAnsi"/>
+                <w:szCs w:val="28"/>
+              </w:rPr>
+              <w:t>Nguyễn</w:t>
+            </w:r>
+            <w:proofErr w:type="spellEnd"/>
+            <w:r>
+              <w:rPr>
+                <w:rFonts w:cstheme="majorHAnsi"/>
+                <w:szCs w:val="28"/>
+              </w:rPr>
+              <w:t xml:space="preserve"> </w:t>
+            </w:r>
+            <w:proofErr w:type="spellStart"/>
+            <w:r>
+              <w:rPr>
+                <w:rFonts w:cstheme="majorHAnsi"/>
+                <w:szCs w:val="28"/>
+              </w:rPr>
+              <w:t>Anh</w:t>
+            </w:r>
+            <w:proofErr w:type="spellEnd"/>
+            <w:r>
+              <w:rPr>
+                <w:rFonts w:cstheme="majorHAnsi"/>
+                <w:szCs w:val="28"/>
+              </w:rPr>
+              <w:t xml:space="preserve"> </w:t>
+            </w:r>
+            <w:proofErr w:type="spellStart"/>
+            <w:r>
+              <w:rPr>
+                <w:rFonts w:cstheme="majorHAnsi"/>
+                <w:szCs w:val="28"/>
+              </w:rPr>
+              <w:t>Khoa</w:t>
+            </w:r>
+            <w:proofErr w:type="spellEnd"/>
           </w:p>
         </w:tc>
         <w:tc>
@@ -4813,16 +5726,15 @@
           <w:sz w:val="24"/>
         </w:rPr>
       </w:pPr>
-      <w:bookmarkStart w:id="22" w:name="_Toc408789902"/>
-      <w:bookmarkStart w:id="23" w:name="_Toc409044491"/>
-      <w:bookmarkStart w:id="24" w:name="_Toc409044495"/>
-      <w:bookmarkStart w:id="25" w:name="_Toc419197278"/>
+      <w:bookmarkStart w:id="23" w:name="_Toc408789902"/>
+      <w:bookmarkStart w:id="24" w:name="_Toc409044491"/>
+      <w:bookmarkStart w:id="25" w:name="_Toc409044495"/>
+      <w:bookmarkStart w:id="26" w:name="_Toc419197278"/>
       <w:r>
         <w:rPr>
           <w:rFonts w:asciiTheme="minorHAnsi" w:hAnsiTheme="minorHAnsi"/>
           <w:sz w:val="24"/>
         </w:rPr>
-        <w:lastRenderedPageBreak/>
         <w:t xml:space="preserve">Table </w:t>
       </w:r>
       <w:r>
@@ -4868,10 +5780,10 @@
         </w:rPr>
         <w:t>: Roles and Responsibilities</w:t>
       </w:r>
-      <w:bookmarkEnd w:id="22"/>
       <w:bookmarkEnd w:id="23"/>
       <w:bookmarkEnd w:id="24"/>
       <w:bookmarkEnd w:id="25"/>
+      <w:bookmarkEnd w:id="26"/>
     </w:p>
     <w:p>
       <w:pPr>
@@ -4893,7 +5805,7 @@
           <w:rFonts w:asciiTheme="minorHAnsi" w:hAnsiTheme="minorHAnsi"/>
         </w:rPr>
       </w:pPr>
-      <w:bookmarkStart w:id="26" w:name="_Toc419197200"/>
+      <w:bookmarkStart w:id="27" w:name="_Toc419197200"/>
       <w:r>
         <w:rPr>
           <w:rFonts w:asciiTheme="minorHAnsi" w:hAnsiTheme="minorHAnsi"/>
@@ -4901,7 +5813,7 @@
         <w:lastRenderedPageBreak/>
         <w:t>Report No.2 Software Project Management Plan</w:t>
       </w:r>
-      <w:bookmarkEnd w:id="26"/>
+      <w:bookmarkEnd w:id="27"/>
     </w:p>
     <w:p>
       <w:pPr>
@@ -4911,11 +5823,11 @@
           <w:numId w:val="16"/>
         </w:numPr>
       </w:pPr>
-      <w:bookmarkStart w:id="27" w:name="_Toc419197201"/>
+      <w:bookmarkStart w:id="28" w:name="_Toc419197201"/>
       <w:r>
         <w:t>Problem Definition</w:t>
       </w:r>
-      <w:bookmarkEnd w:id="27"/>
+      <w:bookmarkEnd w:id="28"/>
     </w:p>
     <w:p>
       <w:pPr>
@@ -4926,11 +5838,11 @@
         </w:numPr>
         <w:ind w:left="1701" w:hanging="567"/>
       </w:pPr>
-      <w:bookmarkStart w:id="28" w:name="_Toc419197202"/>
+      <w:bookmarkStart w:id="29" w:name="_Toc419197202"/>
       <w:r>
         <w:t>Name of this Capstone Project</w:t>
       </w:r>
-      <w:bookmarkEnd w:id="28"/>
+      <w:bookmarkEnd w:id="29"/>
     </w:p>
     <w:p>
       <w:pPr>
@@ -4954,11 +5866,11 @@
         </w:numPr>
         <w:ind w:left="1701" w:hanging="567"/>
       </w:pPr>
-      <w:bookmarkStart w:id="29" w:name="_Toc419197203"/>
+      <w:bookmarkStart w:id="30" w:name="_Toc419197203"/>
       <w:r>
         <w:t>Problem abstract</w:t>
       </w:r>
-      <w:bookmarkEnd w:id="29"/>
+      <w:bookmarkEnd w:id="30"/>
     </w:p>
     <w:p>
       <w:pPr>
@@ -4980,11 +5892,11 @@
         </w:numPr>
         <w:ind w:left="1701" w:hanging="567"/>
       </w:pPr>
-      <w:bookmarkStart w:id="30" w:name="_Toc419197204"/>
+      <w:bookmarkStart w:id="31" w:name="_Toc419197204"/>
       <w:r>
         <w:t>Project Overview</w:t>
       </w:r>
-      <w:bookmarkEnd w:id="30"/>
+      <w:bookmarkEnd w:id="31"/>
     </w:p>
     <w:p>
       <w:pPr>
@@ -5148,11 +6060,11 @@
         </w:numPr>
         <w:ind w:left="1701" w:hanging="567"/>
       </w:pPr>
-      <w:bookmarkStart w:id="31" w:name="_Toc419197205"/>
+      <w:bookmarkStart w:id="32" w:name="_Toc419197205"/>
       <w:r>
         <w:t>Software Process Model</w:t>
       </w:r>
-      <w:bookmarkEnd w:id="31"/>
+      <w:bookmarkEnd w:id="32"/>
     </w:p>
     <w:p>
       <w:pPr>
@@ -5250,7 +6162,7 @@
           <w:szCs w:val="24"/>
         </w:rPr>
       </w:pPr>
-      <w:bookmarkStart w:id="32" w:name="_Toc419197281"/>
+      <w:bookmarkStart w:id="33" w:name="_Toc419197281"/>
       <w:r>
         <w:rPr>
           <w:rFonts w:asciiTheme="minorHAnsi" w:hAnsiTheme="minorHAnsi"/>
@@ -5308,7 +6220,7 @@
         </w:rPr>
         <w:t>: SCRUM Overview Diagram</w:t>
       </w:r>
-      <w:bookmarkEnd w:id="32"/>
+      <w:bookmarkEnd w:id="33"/>
     </w:p>
     <w:p>
       <w:pPr>
@@ -5362,11 +6274,11 @@
         </w:numPr>
         <w:ind w:left="1701" w:hanging="567"/>
       </w:pPr>
-      <w:bookmarkStart w:id="33" w:name="_Toc419197206"/>
+      <w:bookmarkStart w:id="34" w:name="_Toc419197206"/>
       <w:r>
         <w:t>Roles and responsibilities</w:t>
       </w:r>
-      <w:bookmarkEnd w:id="33"/>
+      <w:bookmarkEnd w:id="34"/>
     </w:p>
     <w:tbl>
       <w:tblPr>
@@ -5559,6 +6471,7 @@
                 <w:sz w:val="21"/>
               </w:rPr>
             </w:pPr>
+            <w:proofErr w:type="spellStart"/>
             <w:r>
               <w:rPr>
                 <w:rFonts w:asciiTheme="minorHAnsi" w:hAnsiTheme="minorHAnsi"/>
@@ -5566,8 +6479,49 @@
                 <w:color w:val="auto"/>
                 <w:sz w:val="21"/>
               </w:rPr>
-              <w:t>Nguyễn Huy Hùng</w:t>
-            </w:r>
+              <w:t>Nguyễn</w:t>
+            </w:r>
+            <w:proofErr w:type="spellEnd"/>
+            <w:r>
+              <w:rPr>
+                <w:rFonts w:asciiTheme="minorHAnsi" w:hAnsiTheme="minorHAnsi"/>
+                <w:b w:val="0"/>
+                <w:color w:val="auto"/>
+                <w:sz w:val="21"/>
+              </w:rPr>
+              <w:t xml:space="preserve"> </w:t>
+            </w:r>
+            <w:proofErr w:type="spellStart"/>
+            <w:r>
+              <w:rPr>
+                <w:rFonts w:asciiTheme="minorHAnsi" w:hAnsiTheme="minorHAnsi"/>
+                <w:b w:val="0"/>
+                <w:color w:val="auto"/>
+                <w:sz w:val="21"/>
+              </w:rPr>
+              <w:t>Huy</w:t>
+            </w:r>
+            <w:proofErr w:type="spellEnd"/>
+            <w:r>
+              <w:rPr>
+                <w:rFonts w:asciiTheme="minorHAnsi" w:hAnsiTheme="minorHAnsi"/>
+                <w:b w:val="0"/>
+                <w:color w:val="auto"/>
+                <w:sz w:val="21"/>
+              </w:rPr>
+              <w:t xml:space="preserve"> </w:t>
+            </w:r>
+            <w:proofErr w:type="spellStart"/>
+            <w:r>
+              <w:rPr>
+                <w:rFonts w:asciiTheme="minorHAnsi" w:hAnsiTheme="minorHAnsi"/>
+                <w:b w:val="0"/>
+                <w:color w:val="auto"/>
+                <w:sz w:val="21"/>
+              </w:rPr>
+              <w:t>Hùng</w:t>
+            </w:r>
+            <w:proofErr w:type="spellEnd"/>
           </w:p>
         </w:tc>
         <w:tc>
@@ -5717,6 +6671,7 @@
                 <w:sz w:val="21"/>
               </w:rPr>
             </w:pPr>
+            <w:proofErr w:type="spellStart"/>
             <w:r>
               <w:rPr>
                 <w:rFonts w:asciiTheme="minorHAnsi" w:hAnsiTheme="minorHAnsi"/>
@@ -5724,8 +6679,49 @@
                 <w:color w:val="auto"/>
                 <w:sz w:val="21"/>
               </w:rPr>
-              <w:t>Phạm Văn Thắng</w:t>
-            </w:r>
+              <w:t>Phạm</w:t>
+            </w:r>
+            <w:proofErr w:type="spellEnd"/>
+            <w:r>
+              <w:rPr>
+                <w:rFonts w:asciiTheme="minorHAnsi" w:hAnsiTheme="minorHAnsi"/>
+                <w:b w:val="0"/>
+                <w:color w:val="auto"/>
+                <w:sz w:val="21"/>
+              </w:rPr>
+              <w:t xml:space="preserve"> </w:t>
+            </w:r>
+            <w:proofErr w:type="spellStart"/>
+            <w:r>
+              <w:rPr>
+                <w:rFonts w:asciiTheme="minorHAnsi" w:hAnsiTheme="minorHAnsi"/>
+                <w:b w:val="0"/>
+                <w:color w:val="auto"/>
+                <w:sz w:val="21"/>
+              </w:rPr>
+              <w:t>Văn</w:t>
+            </w:r>
+            <w:proofErr w:type="spellEnd"/>
+            <w:r>
+              <w:rPr>
+                <w:rFonts w:asciiTheme="minorHAnsi" w:hAnsiTheme="minorHAnsi"/>
+                <w:b w:val="0"/>
+                <w:color w:val="auto"/>
+                <w:sz w:val="21"/>
+              </w:rPr>
+              <w:t xml:space="preserve"> </w:t>
+            </w:r>
+            <w:proofErr w:type="spellStart"/>
+            <w:r>
+              <w:rPr>
+                <w:rFonts w:asciiTheme="minorHAnsi" w:hAnsiTheme="minorHAnsi"/>
+                <w:b w:val="0"/>
+                <w:color w:val="auto"/>
+                <w:sz w:val="21"/>
+              </w:rPr>
+              <w:t>Thắng</w:t>
+            </w:r>
+            <w:proofErr w:type="spellEnd"/>
           </w:p>
         </w:tc>
         <w:tc>
@@ -5882,8 +6878,39 @@
                 <w:color w:val="auto"/>
                 <w:sz w:val="21"/>
               </w:rPr>
-              <w:t>Man Huỳnh Khương</w:t>
-            </w:r>
+              <w:t xml:space="preserve">Man </w:t>
+            </w:r>
+            <w:proofErr w:type="spellStart"/>
+            <w:r>
+              <w:rPr>
+                <w:rFonts w:asciiTheme="minorHAnsi" w:hAnsiTheme="minorHAnsi"/>
+                <w:b w:val="0"/>
+                <w:color w:val="auto"/>
+                <w:sz w:val="21"/>
+              </w:rPr>
+              <w:t>Huỳnh</w:t>
+            </w:r>
+            <w:proofErr w:type="spellEnd"/>
+            <w:r>
+              <w:rPr>
+                <w:rFonts w:asciiTheme="minorHAnsi" w:hAnsiTheme="minorHAnsi"/>
+                <w:b w:val="0"/>
+                <w:color w:val="auto"/>
+                <w:sz w:val="21"/>
+              </w:rPr>
+              <w:t xml:space="preserve"> </w:t>
+            </w:r>
+            <w:proofErr w:type="spellStart"/>
+            <w:r>
+              <w:rPr>
+                <w:rFonts w:asciiTheme="minorHAnsi" w:hAnsiTheme="minorHAnsi"/>
+                <w:b w:val="0"/>
+                <w:color w:val="auto"/>
+                <w:sz w:val="21"/>
+              </w:rPr>
+              <w:t>Khương</w:t>
+            </w:r>
+            <w:proofErr w:type="spellEnd"/>
           </w:p>
         </w:tc>
         <w:tc>
@@ -6033,6 +7060,7 @@
                 <w:sz w:val="21"/>
               </w:rPr>
             </w:pPr>
+            <w:proofErr w:type="spellStart"/>
             <w:r>
               <w:rPr>
                 <w:rFonts w:asciiTheme="minorHAnsi" w:hAnsiTheme="minorHAnsi"/>
@@ -6040,8 +7068,49 @@
                 <w:color w:val="auto"/>
                 <w:sz w:val="21"/>
               </w:rPr>
-              <w:t>Lê Văn Hùng</w:t>
-            </w:r>
+              <w:t>Lê</w:t>
+            </w:r>
+            <w:proofErr w:type="spellEnd"/>
+            <w:r>
+              <w:rPr>
+                <w:rFonts w:asciiTheme="minorHAnsi" w:hAnsiTheme="minorHAnsi"/>
+                <w:b w:val="0"/>
+                <w:color w:val="auto"/>
+                <w:sz w:val="21"/>
+              </w:rPr>
+              <w:t xml:space="preserve"> </w:t>
+            </w:r>
+            <w:proofErr w:type="spellStart"/>
+            <w:r>
+              <w:rPr>
+                <w:rFonts w:asciiTheme="minorHAnsi" w:hAnsiTheme="minorHAnsi"/>
+                <w:b w:val="0"/>
+                <w:color w:val="auto"/>
+                <w:sz w:val="21"/>
+              </w:rPr>
+              <w:t>Văn</w:t>
+            </w:r>
+            <w:proofErr w:type="spellEnd"/>
+            <w:r>
+              <w:rPr>
+                <w:rFonts w:asciiTheme="minorHAnsi" w:hAnsiTheme="minorHAnsi"/>
+                <w:b w:val="0"/>
+                <w:color w:val="auto"/>
+                <w:sz w:val="21"/>
+              </w:rPr>
+              <w:t xml:space="preserve"> </w:t>
+            </w:r>
+            <w:proofErr w:type="spellStart"/>
+            <w:r>
+              <w:rPr>
+                <w:rFonts w:asciiTheme="minorHAnsi" w:hAnsiTheme="minorHAnsi"/>
+                <w:b w:val="0"/>
+                <w:color w:val="auto"/>
+                <w:sz w:val="21"/>
+              </w:rPr>
+              <w:t>Hùng</w:t>
+            </w:r>
+            <w:proofErr w:type="spellEnd"/>
           </w:p>
         </w:tc>
         <w:tc>
@@ -6191,6 +7260,7 @@
                 <w:sz w:val="21"/>
               </w:rPr>
             </w:pPr>
+            <w:proofErr w:type="spellStart"/>
             <w:r>
               <w:rPr>
                 <w:rFonts w:asciiTheme="minorHAnsi" w:hAnsiTheme="minorHAnsi"/>
@@ -6198,10 +7268,69 @@
                 <w:color w:val="auto"/>
                 <w:sz w:val="21"/>
               </w:rPr>
-              <w:t>Vũ Nguyễn Anh Khoa</w:t>
-            </w:r>
-            <w:bookmarkStart w:id="34" w:name="_GoBack"/>
-            <w:bookmarkEnd w:id="34"/>
+              <w:t>Vũ</w:t>
+            </w:r>
+            <w:proofErr w:type="spellEnd"/>
+            <w:r>
+              <w:rPr>
+                <w:rFonts w:asciiTheme="minorHAnsi" w:hAnsiTheme="minorHAnsi"/>
+                <w:b w:val="0"/>
+                <w:color w:val="auto"/>
+                <w:sz w:val="21"/>
+              </w:rPr>
+              <w:t xml:space="preserve"> </w:t>
+            </w:r>
+            <w:proofErr w:type="spellStart"/>
+            <w:r>
+              <w:rPr>
+                <w:rFonts w:asciiTheme="minorHAnsi" w:hAnsiTheme="minorHAnsi"/>
+                <w:b w:val="0"/>
+                <w:color w:val="auto"/>
+                <w:sz w:val="21"/>
+              </w:rPr>
+              <w:t>Nguyễn</w:t>
+            </w:r>
+            <w:proofErr w:type="spellEnd"/>
+            <w:r>
+              <w:rPr>
+                <w:rFonts w:asciiTheme="minorHAnsi" w:hAnsiTheme="minorHAnsi"/>
+                <w:b w:val="0"/>
+                <w:color w:val="auto"/>
+                <w:sz w:val="21"/>
+              </w:rPr>
+              <w:t xml:space="preserve"> </w:t>
+            </w:r>
+            <w:proofErr w:type="spellStart"/>
+            <w:r>
+              <w:rPr>
+                <w:rFonts w:asciiTheme="minorHAnsi" w:hAnsiTheme="minorHAnsi"/>
+                <w:b w:val="0"/>
+                <w:color w:val="auto"/>
+                <w:sz w:val="21"/>
+              </w:rPr>
+              <w:t>Anh</w:t>
+            </w:r>
+            <w:proofErr w:type="spellEnd"/>
+            <w:r>
+              <w:rPr>
+                <w:rFonts w:asciiTheme="minorHAnsi" w:hAnsiTheme="minorHAnsi"/>
+                <w:b w:val="0"/>
+                <w:color w:val="auto"/>
+                <w:sz w:val="21"/>
+              </w:rPr>
+              <w:t xml:space="preserve"> </w:t>
+            </w:r>
+            <w:proofErr w:type="spellStart"/>
+            <w:r>
+              <w:rPr>
+                <w:rFonts w:asciiTheme="minorHAnsi" w:hAnsiTheme="minorHAnsi"/>
+                <w:b w:val="0"/>
+                <w:color w:val="auto"/>
+                <w:sz w:val="21"/>
+              </w:rPr>
+              <w:t>Khoa</w:t>
+            </w:r>
+            <w:proofErr w:type="spellEnd"/>
           </w:p>
         </w:tc>
         <w:tc>
@@ -6314,26 +7443,39 @@
       <w:pPr>
         <w:pStyle w:val="Caption"/>
       </w:pPr>
-      <w:bookmarkStart w:id="35" w:name="_Toc419197207"/>
-      <w:bookmarkStart w:id="36" w:name="_Toc419197279"/>
+      <w:bookmarkStart w:id="35" w:name="_Toc419197279"/>
+      <w:bookmarkStart w:id="36" w:name="_Toc419197207"/>
       <w:r>
         <w:t xml:space="preserve">Table </w:t>
       </w:r>
-      <w:fldSimple w:instr=" SEQ Table \* ARABIC ">
-        <w:r>
-          <w:rPr>
-            <w:noProof/>
-          </w:rPr>
-          <w:t>2</w:t>
-        </w:r>
-      </w:fldSimple>
+      <w:r>
+        <w:fldChar w:fldCharType="begin"/>
+      </w:r>
+      <w:r>
+        <w:instrText xml:space="preserve"> SEQ Table \* ARABIC </w:instrText>
+      </w:r>
+      <w:r>
+        <w:fldChar w:fldCharType="separate"/>
+      </w:r>
+      <w:r>
+        <w:rPr>
+          <w:noProof/>
+        </w:rPr>
+        <w:t>2</w:t>
+      </w:r>
+      <w:r>
+        <w:rPr>
+          <w:noProof/>
+        </w:rPr>
+        <w:fldChar w:fldCharType="end"/>
+      </w:r>
       <w:r>
         <w:t xml:space="preserve">: </w:t>
       </w:r>
       <w:r>
         <w:t>Project Role and Responsibility</w:t>
       </w:r>
-      <w:bookmarkEnd w:id="36"/>
+      <w:bookmarkEnd w:id="35"/>
     </w:p>
     <w:p>
       <w:pPr>
@@ -6347,7 +7489,7 @@
       <w:r>
         <w:t>Tools and Techniques</w:t>
       </w:r>
-      <w:bookmarkEnd w:id="35"/>
+      <w:bookmarkEnd w:id="36"/>
       <w:r>
         <w:t xml:space="preserve"> </w:t>
       </w:r>
@@ -6576,7 +7718,7 @@
       <w:rPr>
         <w:noProof/>
       </w:rPr>
-      <w:t>9</w:t>
+      <w:t>11</w:t>
     </w:r>
     <w:r>
       <w:rPr>
@@ -6609,7 +7751,7 @@
 
 <file path=word/numbering.xml><?xml version="1.0" encoding="utf-8"?>
 <w:numbering xmlns:wpc="http://schemas.microsoft.com/office/word/2010/wordprocessingCanvas" xmlns:mc="http://schemas.openxmlformats.org/markup-compatibility/2006" xmlns:o="urn:schemas-microsoft-com:office:office" xmlns:r="http://schemas.openxmlformats.org/officeDocument/2006/relationships" xmlns:m="http://schemas.openxmlformats.org/officeDocument/2006/math" xmlns:v="urn:schemas-microsoft-com:vml" xmlns:wp14="http://schemas.microsoft.com/office/word/2010/wordprocessingDrawing" xmlns:wp="http://schemas.openxmlformats.org/drawingml/2006/wordprocessingDrawing" xmlns:w10="urn:schemas-microsoft-com:office:word" xmlns:w="http://schemas.openxmlformats.org/wordprocessingml/2006/main" xmlns:w14="http://schemas.microsoft.com/office/word/2010/wordml" xmlns:w15="http://schemas.microsoft.com/office/word/2012/wordml" xmlns:wpg="http://schemas.microsoft.com/office/word/2010/wordprocessingGroup" xmlns:wpi="http://schemas.microsoft.com/office/word/2010/wordprocessingInk" xmlns:wne="http://schemas.microsoft.com/office/word/2006/wordml" xmlns:wps="http://schemas.microsoft.com/office/word/2010/wordprocessingShape" mc:Ignorable="w14 w15 wp14">
-  <w:abstractNum w:abstractNumId="0">
+  <w:abstractNum w:abstractNumId="0" w15:restartNumberingAfterBreak="0">
     <w:nsid w:val="09EB20DA"/>
     <w:multiLevelType w:val="hybridMultilevel"/>
     <w:tmpl w:val="23467C66"/>
@@ -6722,7 +7864,7 @@
       </w:rPr>
     </w:lvl>
   </w:abstractNum>
-  <w:abstractNum w:abstractNumId="1">
+  <w:abstractNum w:abstractNumId="1" w15:restartNumberingAfterBreak="0">
     <w:nsid w:val="0A951BEE"/>
     <w:multiLevelType w:val="multilevel"/>
     <w:tmpl w:val="27CE71A8"/>
@@ -6851,7 +7993,7 @@
       </w:rPr>
     </w:lvl>
   </w:abstractNum>
-  <w:abstractNum w:abstractNumId="2">
+  <w:abstractNum w:abstractNumId="2" w15:restartNumberingAfterBreak="0">
     <w:nsid w:val="0B3D5C90"/>
     <w:multiLevelType w:val="hybridMultilevel"/>
     <w:tmpl w:val="A34C222C"/>
@@ -6964,7 +8106,7 @@
       </w:rPr>
     </w:lvl>
   </w:abstractNum>
-  <w:abstractNum w:abstractNumId="3">
+  <w:abstractNum w:abstractNumId="3" w15:restartNumberingAfterBreak="0">
     <w:nsid w:val="12C07528"/>
     <w:multiLevelType w:val="hybridMultilevel"/>
     <w:tmpl w:val="5D9A7AF4"/>
@@ -7078,7 +8220,7 @@
       </w:rPr>
     </w:lvl>
   </w:abstractNum>
-  <w:abstractNum w:abstractNumId="4">
+  <w:abstractNum w:abstractNumId="4" w15:restartNumberingAfterBreak="0">
     <w:nsid w:val="13803F31"/>
     <w:multiLevelType w:val="hybridMultilevel"/>
     <w:tmpl w:val="FFA6282E"/>
@@ -7191,7 +8333,7 @@
       </w:rPr>
     </w:lvl>
   </w:abstractNum>
-  <w:abstractNum w:abstractNumId="5">
+  <w:abstractNum w:abstractNumId="5" w15:restartNumberingAfterBreak="0">
     <w:nsid w:val="16D81F49"/>
     <w:multiLevelType w:val="hybridMultilevel"/>
     <w:tmpl w:val="E70A05DA"/>
@@ -7304,7 +8446,7 @@
       </w:rPr>
     </w:lvl>
   </w:abstractNum>
-  <w:abstractNum w:abstractNumId="6">
+  <w:abstractNum w:abstractNumId="6" w15:restartNumberingAfterBreak="0">
     <w:nsid w:val="1B9E311A"/>
     <w:multiLevelType w:val="hybridMultilevel"/>
     <w:tmpl w:val="F058EF2E"/>
@@ -7417,7 +8559,7 @@
       </w:rPr>
     </w:lvl>
   </w:abstractNum>
-  <w:abstractNum w:abstractNumId="7">
+  <w:abstractNum w:abstractNumId="7" w15:restartNumberingAfterBreak="0">
     <w:nsid w:val="1BE60223"/>
     <w:multiLevelType w:val="hybridMultilevel"/>
     <w:tmpl w:val="9258C1F0"/>
@@ -7530,7 +8672,7 @@
       </w:rPr>
     </w:lvl>
   </w:abstractNum>
-  <w:abstractNum w:abstractNumId="8">
+  <w:abstractNum w:abstractNumId="8" w15:restartNumberingAfterBreak="0">
     <w:nsid w:val="23CD25B5"/>
     <w:multiLevelType w:val="multilevel"/>
     <w:tmpl w:val="042A001D"/>
@@ -7617,7 +8759,7 @@
       </w:pPr>
     </w:lvl>
   </w:abstractNum>
-  <w:abstractNum w:abstractNumId="9">
+  <w:abstractNum w:abstractNumId="9" w15:restartNumberingAfterBreak="0">
     <w:nsid w:val="24285867"/>
     <w:multiLevelType w:val="multilevel"/>
     <w:tmpl w:val="5CBE4500"/>
@@ -7740,7 +8882,7 @@
       </w:rPr>
     </w:lvl>
   </w:abstractNum>
-  <w:abstractNum w:abstractNumId="10">
+  <w:abstractNum w:abstractNumId="10" w15:restartNumberingAfterBreak="0">
     <w:nsid w:val="3DDC625C"/>
     <w:multiLevelType w:val="hybridMultilevel"/>
     <w:tmpl w:val="73982BB2"/>
@@ -7829,7 +8971,120 @@
       </w:pPr>
     </w:lvl>
   </w:abstractNum>
-  <w:abstractNum w:abstractNumId="11">
+  <w:abstractNum w:abstractNumId="11" w15:restartNumberingAfterBreak="0">
+    <w:nsid w:val="3EE21E3B"/>
+    <w:multiLevelType w:val="hybridMultilevel"/>
+    <w:tmpl w:val="07D2827E"/>
+    <w:lvl w:ilvl="0" w:tplc="1194C488">
+      <w:start w:val="1"/>
+      <w:numFmt w:val="bullet"/>
+      <w:lvlText w:val=""/>
+      <w:lvlJc w:val="left"/>
+      <w:pPr>
+        <w:ind w:left="2138" w:hanging="360"/>
+      </w:pPr>
+      <w:rPr>
+        <w:rFonts w:ascii="Symbol" w:hAnsi="Symbol" w:hint="default"/>
+      </w:rPr>
+    </w:lvl>
+    <w:lvl w:ilvl="1" w:tplc="04090003" w:tentative="1">
+      <w:start w:val="1"/>
+      <w:numFmt w:val="bullet"/>
+      <w:lvlText w:val="o"/>
+      <w:lvlJc w:val="left"/>
+      <w:pPr>
+        <w:ind w:left="2858" w:hanging="360"/>
+      </w:pPr>
+      <w:rPr>
+        <w:rFonts w:ascii="Courier New" w:hAnsi="Courier New" w:cs="Courier New" w:hint="default"/>
+      </w:rPr>
+    </w:lvl>
+    <w:lvl w:ilvl="2" w:tplc="04090005" w:tentative="1">
+      <w:start w:val="1"/>
+      <w:numFmt w:val="bullet"/>
+      <w:lvlText w:val=""/>
+      <w:lvlJc w:val="left"/>
+      <w:pPr>
+        <w:ind w:left="3578" w:hanging="360"/>
+      </w:pPr>
+      <w:rPr>
+        <w:rFonts w:ascii="Wingdings" w:hAnsi="Wingdings" w:hint="default"/>
+      </w:rPr>
+    </w:lvl>
+    <w:lvl w:ilvl="3" w:tplc="04090001" w:tentative="1">
+      <w:start w:val="1"/>
+      <w:numFmt w:val="bullet"/>
+      <w:lvlText w:val=""/>
+      <w:lvlJc w:val="left"/>
+      <w:pPr>
+        <w:ind w:left="4298" w:hanging="360"/>
+      </w:pPr>
+      <w:rPr>
+        <w:rFonts w:ascii="Symbol" w:hAnsi="Symbol" w:hint="default"/>
+      </w:rPr>
+    </w:lvl>
+    <w:lvl w:ilvl="4" w:tplc="04090003" w:tentative="1">
+      <w:start w:val="1"/>
+      <w:numFmt w:val="bullet"/>
+      <w:lvlText w:val="o"/>
+      <w:lvlJc w:val="left"/>
+      <w:pPr>
+        <w:ind w:left="5018" w:hanging="360"/>
+      </w:pPr>
+      <w:rPr>
+        <w:rFonts w:ascii="Courier New" w:hAnsi="Courier New" w:cs="Courier New" w:hint="default"/>
+      </w:rPr>
+    </w:lvl>
+    <w:lvl w:ilvl="5" w:tplc="04090005" w:tentative="1">
+      <w:start w:val="1"/>
+      <w:numFmt w:val="bullet"/>
+      <w:lvlText w:val=""/>
+      <w:lvlJc w:val="left"/>
+      <w:pPr>
+        <w:ind w:left="5738" w:hanging="360"/>
+      </w:pPr>
+      <w:rPr>
+        <w:rFonts w:ascii="Wingdings" w:hAnsi="Wingdings" w:hint="default"/>
+      </w:rPr>
+    </w:lvl>
+    <w:lvl w:ilvl="6" w:tplc="04090001" w:tentative="1">
+      <w:start w:val="1"/>
+      <w:numFmt w:val="bullet"/>
+      <w:lvlText w:val=""/>
+      <w:lvlJc w:val="left"/>
+      <w:pPr>
+        <w:ind w:left="6458" w:hanging="360"/>
+      </w:pPr>
+      <w:rPr>
+        <w:rFonts w:ascii="Symbol" w:hAnsi="Symbol" w:hint="default"/>
+      </w:rPr>
+    </w:lvl>
+    <w:lvl w:ilvl="7" w:tplc="04090003" w:tentative="1">
+      <w:start w:val="1"/>
+      <w:numFmt w:val="bullet"/>
+      <w:lvlText w:val="o"/>
+      <w:lvlJc w:val="left"/>
+      <w:pPr>
+        <w:ind w:left="7178" w:hanging="360"/>
+      </w:pPr>
+      <w:rPr>
+        <w:rFonts w:ascii="Courier New" w:hAnsi="Courier New" w:cs="Courier New" w:hint="default"/>
+      </w:rPr>
+    </w:lvl>
+    <w:lvl w:ilvl="8" w:tplc="04090005" w:tentative="1">
+      <w:start w:val="1"/>
+      <w:numFmt w:val="bullet"/>
+      <w:lvlText w:val=""/>
+      <w:lvlJc w:val="left"/>
+      <w:pPr>
+        <w:ind w:left="7898" w:hanging="360"/>
+      </w:pPr>
+      <w:rPr>
+        <w:rFonts w:ascii="Wingdings" w:hAnsi="Wingdings" w:hint="default"/>
+      </w:rPr>
+    </w:lvl>
+  </w:abstractNum>
+  <w:abstractNum w:abstractNumId="12" w15:restartNumberingAfterBreak="0">
     <w:nsid w:val="41C56843"/>
     <w:multiLevelType w:val="hybridMultilevel"/>
     <w:tmpl w:val="2758BD7C"/>
@@ -7942,7 +9197,7 @@
       </w:rPr>
     </w:lvl>
   </w:abstractNum>
-  <w:abstractNum w:abstractNumId="12">
+  <w:abstractNum w:abstractNumId="13" w15:restartNumberingAfterBreak="0">
     <w:nsid w:val="45D37637"/>
     <w:multiLevelType w:val="hybridMultilevel"/>
     <w:tmpl w:val="70B6784A"/>
@@ -8055,7 +9310,7 @@
       </w:rPr>
     </w:lvl>
   </w:abstractNum>
-  <w:abstractNum w:abstractNumId="13">
+  <w:abstractNum w:abstractNumId="14" w15:restartNumberingAfterBreak="0">
     <w:nsid w:val="4CD97413"/>
     <w:multiLevelType w:val="hybridMultilevel"/>
     <w:tmpl w:val="53DC7E52"/>
@@ -8167,7 +9422,7 @@
       </w:rPr>
     </w:lvl>
   </w:abstractNum>
-  <w:abstractNum w:abstractNumId="14">
+  <w:abstractNum w:abstractNumId="15" w15:restartNumberingAfterBreak="0">
     <w:nsid w:val="4EB961AE"/>
     <w:multiLevelType w:val="multilevel"/>
     <w:tmpl w:val="5CBE4500"/>
@@ -8290,7 +9545,7 @@
       </w:rPr>
     </w:lvl>
   </w:abstractNum>
-  <w:abstractNum w:abstractNumId="15">
+  <w:abstractNum w:abstractNumId="16" w15:restartNumberingAfterBreak="0">
     <w:nsid w:val="55224A69"/>
     <w:multiLevelType w:val="multilevel"/>
     <w:tmpl w:val="042A001F"/>
@@ -8405,7 +9660,7 @@
       </w:rPr>
     </w:lvl>
   </w:abstractNum>
-  <w:abstractNum w:abstractNumId="16">
+  <w:abstractNum w:abstractNumId="17" w15:restartNumberingAfterBreak="0">
     <w:nsid w:val="5BB32B6D"/>
     <w:multiLevelType w:val="multilevel"/>
     <w:tmpl w:val="C15A3E56"/>
@@ -8527,7 +9782,7 @@
       </w:rPr>
     </w:lvl>
   </w:abstractNum>
-  <w:abstractNum w:abstractNumId="17">
+  <w:abstractNum w:abstractNumId="18" w15:restartNumberingAfterBreak="0">
     <w:nsid w:val="5E0C32C6"/>
     <w:multiLevelType w:val="hybridMultilevel"/>
     <w:tmpl w:val="200E37BE"/>
@@ -8641,7 +9896,7 @@
       </w:rPr>
     </w:lvl>
   </w:abstractNum>
-  <w:abstractNum w:abstractNumId="18">
+  <w:abstractNum w:abstractNumId="19" w15:restartNumberingAfterBreak="0">
     <w:nsid w:val="652620F8"/>
     <w:multiLevelType w:val="hybridMultilevel"/>
     <w:tmpl w:val="EA0EDB5E"/>
@@ -8754,7 +10009,7 @@
       </w:rPr>
     </w:lvl>
   </w:abstractNum>
-  <w:abstractNum w:abstractNumId="19">
+  <w:abstractNum w:abstractNumId="20" w15:restartNumberingAfterBreak="0">
     <w:nsid w:val="6B9D34DD"/>
     <w:multiLevelType w:val="hybridMultilevel"/>
     <w:tmpl w:val="EA5669A0"/>
@@ -8867,7 +10122,7 @@
       </w:rPr>
     </w:lvl>
   </w:abstractNum>
-  <w:abstractNum w:abstractNumId="20">
+  <w:abstractNum w:abstractNumId="21" w15:restartNumberingAfterBreak="0">
     <w:nsid w:val="6F18424C"/>
     <w:multiLevelType w:val="hybridMultilevel"/>
     <w:tmpl w:val="33781368"/>
@@ -8980,7 +10235,120 @@
       </w:rPr>
     </w:lvl>
   </w:abstractNum>
-  <w:abstractNum w:abstractNumId="21">
+  <w:abstractNum w:abstractNumId="22" w15:restartNumberingAfterBreak="0">
+    <w:nsid w:val="6F247A4F"/>
+    <w:multiLevelType w:val="hybridMultilevel"/>
+    <w:tmpl w:val="E0B28F64"/>
+    <w:lvl w:ilvl="0" w:tplc="1194C488">
+      <w:start w:val="1"/>
+      <w:numFmt w:val="bullet"/>
+      <w:lvlText w:val=""/>
+      <w:lvlJc w:val="left"/>
+      <w:pPr>
+        <w:ind w:left="1789" w:hanging="360"/>
+      </w:pPr>
+      <w:rPr>
+        <w:rFonts w:ascii="Symbol" w:hAnsi="Symbol" w:hint="default"/>
+      </w:rPr>
+    </w:lvl>
+    <w:lvl w:ilvl="1" w:tplc="04090003" w:tentative="1">
+      <w:start w:val="1"/>
+      <w:numFmt w:val="bullet"/>
+      <w:lvlText w:val="o"/>
+      <w:lvlJc w:val="left"/>
+      <w:pPr>
+        <w:ind w:left="2509" w:hanging="360"/>
+      </w:pPr>
+      <w:rPr>
+        <w:rFonts w:ascii="Courier New" w:hAnsi="Courier New" w:cs="Courier New" w:hint="default"/>
+      </w:rPr>
+    </w:lvl>
+    <w:lvl w:ilvl="2" w:tplc="04090005" w:tentative="1">
+      <w:start w:val="1"/>
+      <w:numFmt w:val="bullet"/>
+      <w:lvlText w:val=""/>
+      <w:lvlJc w:val="left"/>
+      <w:pPr>
+        <w:ind w:left="3229" w:hanging="360"/>
+      </w:pPr>
+      <w:rPr>
+        <w:rFonts w:ascii="Wingdings" w:hAnsi="Wingdings" w:hint="default"/>
+      </w:rPr>
+    </w:lvl>
+    <w:lvl w:ilvl="3" w:tplc="04090001" w:tentative="1">
+      <w:start w:val="1"/>
+      <w:numFmt w:val="bullet"/>
+      <w:lvlText w:val=""/>
+      <w:lvlJc w:val="left"/>
+      <w:pPr>
+        <w:ind w:left="3949" w:hanging="360"/>
+      </w:pPr>
+      <w:rPr>
+        <w:rFonts w:ascii="Symbol" w:hAnsi="Symbol" w:hint="default"/>
+      </w:rPr>
+    </w:lvl>
+    <w:lvl w:ilvl="4" w:tplc="04090003" w:tentative="1">
+      <w:start w:val="1"/>
+      <w:numFmt w:val="bullet"/>
+      <w:lvlText w:val="o"/>
+      <w:lvlJc w:val="left"/>
+      <w:pPr>
+        <w:ind w:left="4669" w:hanging="360"/>
+      </w:pPr>
+      <w:rPr>
+        <w:rFonts w:ascii="Courier New" w:hAnsi="Courier New" w:cs="Courier New" w:hint="default"/>
+      </w:rPr>
+    </w:lvl>
+    <w:lvl w:ilvl="5" w:tplc="04090005" w:tentative="1">
+      <w:start w:val="1"/>
+      <w:numFmt w:val="bullet"/>
+      <w:lvlText w:val=""/>
+      <w:lvlJc w:val="left"/>
+      <w:pPr>
+        <w:ind w:left="5389" w:hanging="360"/>
+      </w:pPr>
+      <w:rPr>
+        <w:rFonts w:ascii="Wingdings" w:hAnsi="Wingdings" w:hint="default"/>
+      </w:rPr>
+    </w:lvl>
+    <w:lvl w:ilvl="6" w:tplc="04090001" w:tentative="1">
+      <w:start w:val="1"/>
+      <w:numFmt w:val="bullet"/>
+      <w:lvlText w:val=""/>
+      <w:lvlJc w:val="left"/>
+      <w:pPr>
+        <w:ind w:left="6109" w:hanging="360"/>
+      </w:pPr>
+      <w:rPr>
+        <w:rFonts w:ascii="Symbol" w:hAnsi="Symbol" w:hint="default"/>
+      </w:rPr>
+    </w:lvl>
+    <w:lvl w:ilvl="7" w:tplc="04090003" w:tentative="1">
+      <w:start w:val="1"/>
+      <w:numFmt w:val="bullet"/>
+      <w:lvlText w:val="o"/>
+      <w:lvlJc w:val="left"/>
+      <w:pPr>
+        <w:ind w:left="6829" w:hanging="360"/>
+      </w:pPr>
+      <w:rPr>
+        <w:rFonts w:ascii="Courier New" w:hAnsi="Courier New" w:cs="Courier New" w:hint="default"/>
+      </w:rPr>
+    </w:lvl>
+    <w:lvl w:ilvl="8" w:tplc="04090005" w:tentative="1">
+      <w:start w:val="1"/>
+      <w:numFmt w:val="bullet"/>
+      <w:lvlText w:val=""/>
+      <w:lvlJc w:val="left"/>
+      <w:pPr>
+        <w:ind w:left="7549" w:hanging="360"/>
+      </w:pPr>
+      <w:rPr>
+        <w:rFonts w:ascii="Wingdings" w:hAnsi="Wingdings" w:hint="default"/>
+      </w:rPr>
+    </w:lvl>
+  </w:abstractNum>
+  <w:abstractNum w:abstractNumId="23" w15:restartNumberingAfterBreak="0">
     <w:nsid w:val="700414B8"/>
     <w:multiLevelType w:val="multilevel"/>
     <w:tmpl w:val="3A00980A"/>
@@ -9102,7 +10470,7 @@
       </w:rPr>
     </w:lvl>
   </w:abstractNum>
-  <w:abstractNum w:abstractNumId="22">
+  <w:abstractNum w:abstractNumId="24" w15:restartNumberingAfterBreak="0">
     <w:nsid w:val="70CF00C0"/>
     <w:multiLevelType w:val="multilevel"/>
     <w:tmpl w:val="042A001D"/>
@@ -9189,7 +10557,7 @@
       </w:pPr>
     </w:lvl>
   </w:abstractNum>
-  <w:abstractNum w:abstractNumId="23">
+  <w:abstractNum w:abstractNumId="25" w15:restartNumberingAfterBreak="0">
     <w:nsid w:val="7452303E"/>
     <w:multiLevelType w:val="hybridMultilevel"/>
     <w:tmpl w:val="D3A86558"/>
@@ -9278,7 +10646,7 @@
       </w:pPr>
     </w:lvl>
   </w:abstractNum>
-  <w:abstractNum w:abstractNumId="24">
+  <w:abstractNum w:abstractNumId="26" w15:restartNumberingAfterBreak="0">
     <w:nsid w:val="7E4612F2"/>
     <w:multiLevelType w:val="hybridMultilevel"/>
     <w:tmpl w:val="09D47A9E"/>
@@ -9391,7 +10759,7 @@
       </w:rPr>
     </w:lvl>
   </w:abstractNum>
-  <w:abstractNum w:abstractNumId="25">
+  <w:abstractNum w:abstractNumId="27" w15:restartNumberingAfterBreak="0">
     <w:nsid w:val="7E862CA1"/>
     <w:multiLevelType w:val="hybridMultilevel"/>
     <w:tmpl w:val="B08C7590"/>
@@ -9505,46 +10873,46 @@
     </w:lvl>
   </w:abstractNum>
   <w:num w:numId="1">
-    <w:abstractNumId w:val="25"/>
+    <w:abstractNumId w:val="27"/>
   </w:num>
   <w:num w:numId="2">
-    <w:abstractNumId w:val="19"/>
+    <w:abstractNumId w:val="20"/>
   </w:num>
   <w:num w:numId="3">
     <w:abstractNumId w:val="6"/>
   </w:num>
   <w:num w:numId="4">
-    <w:abstractNumId w:val="16"/>
+    <w:abstractNumId w:val="17"/>
   </w:num>
   <w:num w:numId="5">
-    <w:abstractNumId w:val="15"/>
+    <w:abstractNumId w:val="16"/>
   </w:num>
   <w:num w:numId="6">
     <w:abstractNumId w:val="8"/>
   </w:num>
   <w:num w:numId="7">
-    <w:abstractNumId w:val="22"/>
+    <w:abstractNumId w:val="24"/>
   </w:num>
   <w:num w:numId="8">
     <w:abstractNumId w:val="10"/>
   </w:num>
   <w:num w:numId="9">
+    <w:abstractNumId w:val="25"/>
+  </w:num>
+  <w:num w:numId="10">
     <w:abstractNumId w:val="23"/>
   </w:num>
-  <w:num w:numId="10">
-    <w:abstractNumId w:val="21"/>
-  </w:num>
   <w:num w:numId="11">
-    <w:abstractNumId w:val="13"/>
+    <w:abstractNumId w:val="14"/>
   </w:num>
   <w:num w:numId="12">
     <w:abstractNumId w:val="1"/>
   </w:num>
   <w:num w:numId="13">
-    <w:abstractNumId w:val="17"/>
+    <w:abstractNumId w:val="18"/>
   </w:num>
   <w:num w:numId="14">
-    <w:abstractNumId w:val="11"/>
+    <w:abstractNumId w:val="12"/>
   </w:num>
   <w:num w:numId="15">
     <w:abstractNumId w:val="3"/>
@@ -9553,16 +10921,16 @@
     <w:abstractNumId w:val="9"/>
   </w:num>
   <w:num w:numId="17">
-    <w:abstractNumId w:val="14"/>
+    <w:abstractNumId w:val="15"/>
   </w:num>
   <w:num w:numId="18">
     <w:abstractNumId w:val="7"/>
   </w:num>
   <w:num w:numId="19">
-    <w:abstractNumId w:val="18"/>
+    <w:abstractNumId w:val="19"/>
   </w:num>
   <w:num w:numId="20">
-    <w:abstractNumId w:val="12"/>
+    <w:abstractNumId w:val="13"/>
   </w:num>
   <w:num w:numId="21">
     <w:abstractNumId w:val="4"/>
@@ -9571,16 +10939,22 @@
     <w:abstractNumId w:val="0"/>
   </w:num>
   <w:num w:numId="23">
-    <w:abstractNumId w:val="20"/>
+    <w:abstractNumId w:val="21"/>
   </w:num>
   <w:num w:numId="24">
-    <w:abstractNumId w:val="24"/>
+    <w:abstractNumId w:val="26"/>
   </w:num>
   <w:num w:numId="25">
     <w:abstractNumId w:val="2"/>
   </w:num>
   <w:num w:numId="26">
     <w:abstractNumId w:val="5"/>
+  </w:num>
+  <w:num w:numId="27">
+    <w:abstractNumId w:val="22"/>
+  </w:num>
+  <w:num w:numId="28">
+    <w:abstractNumId w:val="11"/>
   </w:num>
   <w:numIdMacAtCleanup w:val="10"/>
 </w:numbering>
@@ -10919,7 +12293,7 @@
 </file>
 
 <file path=customXml/itemProps1.xml><?xml version="1.0" encoding="utf-8"?>
-<ds:datastoreItem xmlns:ds="http://schemas.openxmlformats.org/officeDocument/2006/customXml" ds:itemID="{B3507A68-569E-4D65-BDA6-FEB8161A0EFD}">
+<ds:datastoreItem xmlns:ds="http://schemas.openxmlformats.org/officeDocument/2006/customXml" ds:itemID="{D9DF22AE-BA1B-455C-8D1F-AD07D59E8A98}">
   <ds:schemaRefs>
     <ds:schemaRef ds:uri="http://schemas.openxmlformats.org/officeDocument/2006/bibliography"/>
   </ds:schemaRefs>

</xml_diff>

<commit_message>
Review Report1, Update Backlog
</commit_message>
<xml_diff>
--- a/Document.docx
+++ b/Document.docx
@@ -3848,7 +3848,28 @@
           <w:rFonts w:cstheme="majorHAnsi"/>
           <w:color w:val="000000" w:themeColor="text1"/>
         </w:rPr>
-        <w:t xml:space="preserve"> and various applications aiding people’s need for socializing have been released. However, there have not been many dating services releasing for Vietnamese based customers. The existing Vietnamese dating applications currently lack of various convenient and exciting features. Therefore, we are passionate to create a new stimulating dating application. This application, while retaining crucial features of a basic dating app, will provide reliable means to meet new people matching ones’ interests that are more advanced than other Vietnamese dating services.</w:t>
+        <w:t xml:space="preserve"> and various applications aiding people’s need for socializing have been released. However, there have not been many dating services releasing for Vietnamese based customers. The existing Vietnamese dating applications</w:t>
+      </w:r>
+      <w:r>
+        <w:rPr>
+          <w:rFonts w:cstheme="majorHAnsi"/>
+          <w:color w:val="000000" w:themeColor="text1"/>
+        </w:rPr>
+        <w:t xml:space="preserve"> currently lack of various conve</w:t>
+      </w:r>
+      <w:r>
+        <w:rPr>
+          <w:rFonts w:cstheme="majorHAnsi"/>
+          <w:color w:val="000000" w:themeColor="text1"/>
+        </w:rPr>
+        <w:t>nient</w:t>
+      </w:r>
+      <w:r>
+        <w:rPr>
+          <w:rFonts w:cstheme="majorHAnsi"/>
+          <w:color w:val="000000" w:themeColor="text1"/>
+        </w:rPr>
+        <w:t xml:space="preserve"> and exciting features. Therefore, we are passionate to create a new stimulating dating application. This application, while retaining crucial features of a basic dating app, will provide reliable means to meet new people matching ones’ interests that are more advanced than other Vietnamese dating services.</w:t>
       </w:r>
     </w:p>
     <w:p>
@@ -3885,7 +3906,19 @@
         <w:rPr>
           <w:rFonts w:cstheme="majorHAnsi"/>
         </w:rPr>
-        <w:t>Beetalk and Badoo are the three most popular dating service applications in Viet Nam. Despite their popularities, they do not pro</w:t>
+        <w:t xml:space="preserve">Beetalk and </w:t>
+      </w:r>
+      <w:r>
+        <w:rPr>
+          <w:rFonts w:cstheme="majorHAnsi"/>
+        </w:rPr>
+        <w:t>Ketnoi.vn</w:t>
+      </w:r>
+      <w:r>
+        <w:rPr>
+          <w:rFonts w:cstheme="majorHAnsi"/>
+        </w:rPr>
+        <w:t xml:space="preserve"> are the three most popular dating service applications in Viet Nam. Despite their popularities, they do not pro</w:t>
       </w:r>
       <w:r>
         <w:rPr>
@@ -3909,7 +3942,7 @@
         <w:rPr>
           <w:rFonts w:cstheme="majorHAnsi"/>
         </w:rPr>
-        <w:t>Zalo is best known for its voice messaging and are free to use</w:t>
+        <w:t>Zalo is best known for its voice messaging and free to use</w:t>
       </w:r>
       <w:r>
         <w:rPr>
@@ -3921,30 +3954,36 @@
         <w:rPr>
           <w:rFonts w:cstheme="majorHAnsi"/>
         </w:rPr>
-        <w:t xml:space="preserve"> T</w:t>
-      </w:r>
-      <w:r>
-        <w:rPr>
-          <w:rFonts w:cstheme="majorHAnsi"/>
-        </w:rPr>
-        <w:t>he app</w:t>
-      </w:r>
-      <w:r>
-        <w:rPr>
-          <w:rFonts w:cstheme="majorHAnsi"/>
-        </w:rPr>
-        <w:t>, however,</w:t>
-      </w:r>
-      <w:r>
-        <w:rPr>
-          <w:rFonts w:cstheme="majorHAnsi"/>
-        </w:rPr>
         <w:t xml:space="preserve"> </w:t>
       </w:r>
       <w:r>
         <w:rPr>
           <w:rFonts w:cstheme="majorHAnsi"/>
         </w:rPr>
+        <w:t>H</w:t>
+      </w:r>
+      <w:r>
+        <w:rPr>
+          <w:rFonts w:cstheme="majorHAnsi"/>
+        </w:rPr>
+        <w:t>owever</w:t>
+      </w:r>
+      <w:r>
+        <w:rPr>
+          <w:rFonts w:cstheme="majorHAnsi"/>
+        </w:rPr>
+        <w:t>, t</w:t>
+      </w:r>
+      <w:r>
+        <w:rPr>
+          <w:rFonts w:cstheme="majorHAnsi"/>
+        </w:rPr>
+        <w:t xml:space="preserve">he app </w:t>
+      </w:r>
+      <w:r>
+        <w:rPr>
+          <w:rFonts w:cstheme="majorHAnsi"/>
+        </w:rPr>
         <w:t>has</w:t>
       </w:r>
       <w:r>
@@ -3965,8 +4004,6 @@
         </w:rPr>
         <w:t xml:space="preserve"> and no matching function</w:t>
       </w:r>
-      <w:bookmarkStart w:id="10" w:name="_GoBack"/>
-      <w:bookmarkEnd w:id="10"/>
       <w:r>
         <w:rPr>
           <w:rFonts w:cstheme="majorHAnsi"/>
@@ -4121,16 +4158,16 @@
           <w:numId w:val="10"/>
         </w:numPr>
       </w:pPr>
-      <w:bookmarkStart w:id="11" w:name="_Toc408788336"/>
-      <w:bookmarkStart w:id="12" w:name="_Toc419197194"/>
+      <w:bookmarkStart w:id="10" w:name="_Toc408788336"/>
+      <w:bookmarkStart w:id="11" w:name="_Toc419197194"/>
       <w:r>
         <w:t xml:space="preserve">Problem </w:t>
       </w:r>
       <w:r>
         <w:t>Definition</w:t>
       </w:r>
+      <w:bookmarkEnd w:id="10"/>
       <w:bookmarkEnd w:id="11"/>
-      <w:bookmarkEnd w:id="12"/>
     </w:p>
     <w:p>
       <w:pPr>
@@ -4213,13 +4250,13 @@
           <w:numId w:val="10"/>
         </w:numPr>
       </w:pPr>
-      <w:bookmarkStart w:id="13" w:name="_Toc408788337"/>
-      <w:bookmarkStart w:id="14" w:name="_Toc419197195"/>
+      <w:bookmarkStart w:id="12" w:name="_Toc408788337"/>
+      <w:bookmarkStart w:id="13" w:name="_Toc419197195"/>
       <w:r>
         <w:t>Proposed Solution</w:t>
       </w:r>
+      <w:bookmarkEnd w:id="12"/>
       <w:bookmarkEnd w:id="13"/>
-      <w:bookmarkEnd w:id="14"/>
     </w:p>
     <w:p>
       <w:pPr>
@@ -4230,13 +4267,13 @@
         </w:numPr>
         <w:ind w:left="1701" w:hanging="567"/>
       </w:pPr>
-      <w:bookmarkStart w:id="15" w:name="_Toc408788338"/>
-      <w:bookmarkStart w:id="16" w:name="_Toc419197196"/>
+      <w:bookmarkStart w:id="14" w:name="_Toc408788338"/>
+      <w:bookmarkStart w:id="15" w:name="_Toc419197196"/>
       <w:r>
         <w:t>Feature functions</w:t>
       </w:r>
+      <w:bookmarkEnd w:id="14"/>
       <w:bookmarkEnd w:id="15"/>
-      <w:bookmarkEnd w:id="16"/>
     </w:p>
     <w:p>
       <w:pPr>
@@ -4273,13 +4310,7 @@
         <w:t>s make</w:t>
       </w:r>
       <w:r>
-        <w:t xml:space="preserve"> new friends who</w:t>
-      </w:r>
-      <w:r>
-        <w:t>m</w:t>
-      </w:r>
-      <w:r>
-        <w:t xml:space="preserve"> </w:t>
+        <w:t xml:space="preserve"> new friends who </w:t>
       </w:r>
       <w:r>
         <w:t xml:space="preserve">are </w:t>
@@ -4297,11 +4328,11 @@
         <w:t>them</w:t>
       </w:r>
       <w:r>
-        <w:t xml:space="preserve"> </w:t>
+        <w:t xml:space="preserve"> base </w:t>
       </w:r>
       <w:r>
         <w:lastRenderedPageBreak/>
-        <w:t xml:space="preserve">base on the similarity </w:t>
+        <w:t xml:space="preserve">on the similarity </w:t>
       </w:r>
       <w:r>
         <w:t>on</w:t>
@@ -4390,7 +4421,13 @@
         <w:t>s</w:t>
       </w:r>
       <w:r>
-        <w:t xml:space="preserve"> GPS based service</w:t>
+        <w:t xml:space="preserve"> </w:t>
+      </w:r>
+      <w:r>
+        <w:t>location</w:t>
+      </w:r>
+      <w:r>
+        <w:t xml:space="preserve"> based service</w:t>
       </w:r>
       <w:r>
         <w:t xml:space="preserve"> to define </w:t>
@@ -4459,7 +4496,18 @@
         <w:t>their</w:t>
       </w:r>
       <w:r>
-        <w:t xml:space="preserve"> connection</w:t>
+        <w:t xml:space="preserve"> </w:t>
+      </w:r>
+      <w:r>
+        <w:t>friend</w:t>
+      </w:r>
+      <w:bookmarkStart w:id="16" w:name="_GoBack"/>
+      <w:bookmarkEnd w:id="16"/>
+      <w:r>
+        <w:t xml:space="preserve"> </w:t>
+      </w:r>
+      <w:r>
+        <w:t>connection</w:t>
       </w:r>
       <w:r>
         <w:t>s</w:t>
@@ -7173,27 +7221,14 @@
       <w:r>
         <w:t xml:space="preserve">Table </w:t>
       </w:r>
-      <w:r>
-        <w:fldChar w:fldCharType="begin"/>
-      </w:r>
-      <w:r>
-        <w:instrText xml:space="preserve"> SEQ Table \* ARABIC </w:instrText>
-      </w:r>
-      <w:r>
-        <w:fldChar w:fldCharType="separate"/>
-      </w:r>
-      <w:r>
-        <w:rPr>
-          <w:noProof/>
-        </w:rPr>
-        <w:t>2</w:t>
-      </w:r>
-      <w:r>
-        <w:rPr>
-          <w:noProof/>
-        </w:rPr>
-        <w:fldChar w:fldCharType="end"/>
-      </w:r>
+      <w:fldSimple w:instr=" SEQ Table \* ARABIC ">
+        <w:r>
+          <w:rPr>
+            <w:noProof/>
+          </w:rPr>
+          <w:t>2</w:t>
+        </w:r>
+      </w:fldSimple>
       <w:r>
         <w:t xml:space="preserve">: </w:t>
       </w:r>
@@ -7443,7 +7478,7 @@
       <w:rPr>
         <w:noProof/>
       </w:rPr>
-      <w:t>6</w:t>
+      <w:t>10</w:t>
     </w:r>
     <w:r>
       <w:rPr>
@@ -12018,7 +12053,7 @@
 </file>
 
 <file path=customXml/itemProps1.xml><?xml version="1.0" encoding="utf-8"?>
-<ds:datastoreItem xmlns:ds="http://schemas.openxmlformats.org/officeDocument/2006/customXml" ds:itemID="{E3CC83E6-8913-4103-BD2D-8CA84A1313A7}">
+<ds:datastoreItem xmlns:ds="http://schemas.openxmlformats.org/officeDocument/2006/customXml" ds:itemID="{11734433-3D26-4CF7-9330-468C4DEC30BE}">
   <ds:schemaRefs>
     <ds:schemaRef ds:uri="http://schemas.openxmlformats.org/officeDocument/2006/bibliography"/>
   </ds:schemaRefs>

</xml_diff>

<commit_message>
KhoaVNA - update Report 1
Just a little grammar error
</commit_message>
<xml_diff>
--- a/Document.docx
+++ b/Document.docx
@@ -3834,21 +3834,37 @@
           <w:rFonts w:cstheme="majorHAnsi"/>
           <w:color w:val="000000" w:themeColor="text1"/>
         </w:rPr>
-        <w:t>, the number of mobile phone devices is rapidly increase</w:t>
+        <w:t xml:space="preserve">, the number of mobile phone devices is rapidly </w:t>
       </w:r>
       <w:r>
         <w:rPr>
           <w:rFonts w:cstheme="majorHAnsi"/>
           <w:color w:val="000000" w:themeColor="text1"/>
         </w:rPr>
-        <w:t>d</w:t>
+        <w:t>increasing</w:t>
       </w:r>
       <w:r>
         <w:rPr>
           <w:rFonts w:cstheme="majorHAnsi"/>
           <w:color w:val="000000" w:themeColor="text1"/>
         </w:rPr>
-        <w:t xml:space="preserve"> and various applications aiding people’s need for socializing have been released. However, there have not been many dating services releasing for Vietnamese based customers. The existing Vietnamese dating applications</w:t>
+        <w:t xml:space="preserve"> and various applications aiding people’s need for socializing have been</w:t>
+      </w:r>
+      <w:r>
+        <w:rPr>
+          <w:rFonts w:cstheme="majorHAnsi"/>
+          <w:color w:val="000000" w:themeColor="text1"/>
+        </w:rPr>
+        <w:t xml:space="preserve"> being</w:t>
+      </w:r>
+      <w:bookmarkStart w:id="8" w:name="_GoBack"/>
+      <w:bookmarkEnd w:id="8"/>
+      <w:r>
+        <w:rPr>
+          <w:rFonts w:cstheme="majorHAnsi"/>
+          <w:color w:val="000000" w:themeColor="text1"/>
+        </w:rPr>
+        <w:t xml:space="preserve"> released. However, there have not been many dating services releasing for Vietnamese based customers. The existing Vietnamese dating applications</w:t>
       </w:r>
       <w:r>
         <w:rPr>
@@ -3880,13 +3896,13 @@
           <w:numId w:val="10"/>
         </w:numPr>
       </w:pPr>
-      <w:bookmarkStart w:id="8" w:name="_Toc408788335"/>
-      <w:bookmarkStart w:id="9" w:name="_Toc419197193"/>
+      <w:bookmarkStart w:id="9" w:name="_Toc408788335"/>
+      <w:bookmarkStart w:id="10" w:name="_Toc419197193"/>
       <w:r>
         <w:t>Current Situation</w:t>
       </w:r>
-      <w:bookmarkEnd w:id="8"/>
       <w:bookmarkEnd w:id="9"/>
+      <w:bookmarkEnd w:id="10"/>
     </w:p>
     <w:p>
       <w:pPr>
@@ -3960,19 +3976,7 @@
         <w:rPr>
           <w:rFonts w:cstheme="majorHAnsi"/>
         </w:rPr>
-        <w:t>H</w:t>
-      </w:r>
-      <w:r>
-        <w:rPr>
-          <w:rFonts w:cstheme="majorHAnsi"/>
-        </w:rPr>
-        <w:t>owever</w:t>
-      </w:r>
-      <w:r>
-        <w:rPr>
-          <w:rFonts w:cstheme="majorHAnsi"/>
-        </w:rPr>
-        <w:t>, t</w:t>
+        <w:t>However, t</w:t>
       </w:r>
       <w:r>
         <w:rPr>
@@ -4158,16 +4162,16 @@
           <w:numId w:val="10"/>
         </w:numPr>
       </w:pPr>
-      <w:bookmarkStart w:id="10" w:name="_Toc408788336"/>
-      <w:bookmarkStart w:id="11" w:name="_Toc419197194"/>
+      <w:bookmarkStart w:id="11" w:name="_Toc408788336"/>
+      <w:bookmarkStart w:id="12" w:name="_Toc419197194"/>
       <w:r>
         <w:t xml:space="preserve">Problem </w:t>
       </w:r>
       <w:r>
         <w:t>Definition</w:t>
       </w:r>
-      <w:bookmarkEnd w:id="10"/>
       <w:bookmarkEnd w:id="11"/>
+      <w:bookmarkEnd w:id="12"/>
     </w:p>
     <w:p>
       <w:pPr>
@@ -4250,13 +4254,13 @@
           <w:numId w:val="10"/>
         </w:numPr>
       </w:pPr>
-      <w:bookmarkStart w:id="12" w:name="_Toc408788337"/>
-      <w:bookmarkStart w:id="13" w:name="_Toc419197195"/>
+      <w:bookmarkStart w:id="13" w:name="_Toc408788337"/>
+      <w:bookmarkStart w:id="14" w:name="_Toc419197195"/>
       <w:r>
         <w:t>Proposed Solution</w:t>
       </w:r>
-      <w:bookmarkEnd w:id="12"/>
       <w:bookmarkEnd w:id="13"/>
+      <w:bookmarkEnd w:id="14"/>
     </w:p>
     <w:p>
       <w:pPr>
@@ -4267,13 +4271,13 @@
         </w:numPr>
         <w:ind w:left="1701" w:hanging="567"/>
       </w:pPr>
-      <w:bookmarkStart w:id="14" w:name="_Toc408788338"/>
-      <w:bookmarkStart w:id="15" w:name="_Toc419197196"/>
+      <w:bookmarkStart w:id="15" w:name="_Toc408788338"/>
+      <w:bookmarkStart w:id="16" w:name="_Toc419197196"/>
       <w:r>
         <w:t>Feature functions</w:t>
       </w:r>
-      <w:bookmarkEnd w:id="14"/>
       <w:bookmarkEnd w:id="15"/>
+      <w:bookmarkEnd w:id="16"/>
     </w:p>
     <w:p>
       <w:pPr>
@@ -4501,8 +4505,6 @@
       <w:r>
         <w:t>friend</w:t>
       </w:r>
-      <w:bookmarkStart w:id="16" w:name="_GoBack"/>
-      <w:bookmarkEnd w:id="16"/>
       <w:r>
         <w:t xml:space="preserve"> </w:t>
       </w:r>
@@ -7221,14 +7223,27 @@
       <w:r>
         <w:t xml:space="preserve">Table </w:t>
       </w:r>
-      <w:fldSimple w:instr=" SEQ Table \* ARABIC ">
-        <w:r>
-          <w:rPr>
-            <w:noProof/>
-          </w:rPr>
-          <w:t>2</w:t>
-        </w:r>
-      </w:fldSimple>
+      <w:r>
+        <w:fldChar w:fldCharType="begin"/>
+      </w:r>
+      <w:r>
+        <w:instrText xml:space="preserve"> SEQ Table \* ARABIC </w:instrText>
+      </w:r>
+      <w:r>
+        <w:fldChar w:fldCharType="separate"/>
+      </w:r>
+      <w:r>
+        <w:rPr>
+          <w:noProof/>
+        </w:rPr>
+        <w:t>2</w:t>
+      </w:r>
+      <w:r>
+        <w:rPr>
+          <w:noProof/>
+        </w:rPr>
+        <w:fldChar w:fldCharType="end"/>
+      </w:r>
       <w:r>
         <w:t xml:space="preserve">: </w:t>
       </w:r>
@@ -7478,7 +7493,7 @@
       <w:rPr>
         <w:noProof/>
       </w:rPr>
-      <w:t>10</w:t>
+      <w:t>6</w:t>
     </w:r>
     <w:r>
       <w:rPr>
@@ -12053,7 +12068,7 @@
 </file>
 
 <file path=customXml/itemProps1.xml><?xml version="1.0" encoding="utf-8"?>
-<ds:datastoreItem xmlns:ds="http://schemas.openxmlformats.org/officeDocument/2006/customXml" ds:itemID="{11734433-3D26-4CF7-9330-468C4DEC30BE}">
+<ds:datastoreItem xmlns:ds="http://schemas.openxmlformats.org/officeDocument/2006/customXml" ds:itemID="{90BA68DA-1A77-4540-AB10-F7971F646D27}">
   <ds:schemaRefs>
     <ds:schemaRef ds:uri="http://schemas.openxmlformats.org/officeDocument/2006/bibliography"/>
   </ds:schemaRefs>

</xml_diff>

<commit_message>
Revert "KhoaVNA - update Report 1"
This reverts commit ed57dbebe7275a5f11116fe08ac90c932ec54242.
</commit_message>
<xml_diff>
--- a/Document.docx
+++ b/Document.docx
@@ -3834,37 +3834,21 @@
           <w:rFonts w:cstheme="majorHAnsi"/>
           <w:color w:val="000000" w:themeColor="text1"/>
         </w:rPr>
-        <w:t xml:space="preserve">, the number of mobile phone devices is rapidly </w:t>
+        <w:t>, the number of mobile phone devices is rapidly increase</w:t>
       </w:r>
       <w:r>
         <w:rPr>
           <w:rFonts w:cstheme="majorHAnsi"/>
           <w:color w:val="000000" w:themeColor="text1"/>
         </w:rPr>
-        <w:t>increasing</w:t>
+        <w:t>d</w:t>
       </w:r>
       <w:r>
         <w:rPr>
           <w:rFonts w:cstheme="majorHAnsi"/>
           <w:color w:val="000000" w:themeColor="text1"/>
         </w:rPr>
-        <w:t xml:space="preserve"> and various applications aiding people’s need for socializing have been</w:t>
-      </w:r>
-      <w:r>
-        <w:rPr>
-          <w:rFonts w:cstheme="majorHAnsi"/>
-          <w:color w:val="000000" w:themeColor="text1"/>
-        </w:rPr>
-        <w:t xml:space="preserve"> being</w:t>
-      </w:r>
-      <w:bookmarkStart w:id="8" w:name="_GoBack"/>
-      <w:bookmarkEnd w:id="8"/>
-      <w:r>
-        <w:rPr>
-          <w:rFonts w:cstheme="majorHAnsi"/>
-          <w:color w:val="000000" w:themeColor="text1"/>
-        </w:rPr>
-        <w:t xml:space="preserve"> released. However, there have not been many dating services releasing for Vietnamese based customers. The existing Vietnamese dating applications</w:t>
+        <w:t xml:space="preserve"> and various applications aiding people’s need for socializing have been released. However, there have not been many dating services releasing for Vietnamese based customers. The existing Vietnamese dating applications</w:t>
       </w:r>
       <w:r>
         <w:rPr>
@@ -3896,13 +3880,13 @@
           <w:numId w:val="10"/>
         </w:numPr>
       </w:pPr>
-      <w:bookmarkStart w:id="9" w:name="_Toc408788335"/>
-      <w:bookmarkStart w:id="10" w:name="_Toc419197193"/>
+      <w:bookmarkStart w:id="8" w:name="_Toc408788335"/>
+      <w:bookmarkStart w:id="9" w:name="_Toc419197193"/>
       <w:r>
         <w:t>Current Situation</w:t>
       </w:r>
+      <w:bookmarkEnd w:id="8"/>
       <w:bookmarkEnd w:id="9"/>
-      <w:bookmarkEnd w:id="10"/>
     </w:p>
     <w:p>
       <w:pPr>
@@ -3976,7 +3960,19 @@
         <w:rPr>
           <w:rFonts w:cstheme="majorHAnsi"/>
         </w:rPr>
-        <w:t>However, t</w:t>
+        <w:t>H</w:t>
+      </w:r>
+      <w:r>
+        <w:rPr>
+          <w:rFonts w:cstheme="majorHAnsi"/>
+        </w:rPr>
+        <w:t>owever</w:t>
+      </w:r>
+      <w:r>
+        <w:rPr>
+          <w:rFonts w:cstheme="majorHAnsi"/>
+        </w:rPr>
+        <w:t>, t</w:t>
       </w:r>
       <w:r>
         <w:rPr>
@@ -4162,16 +4158,16 @@
           <w:numId w:val="10"/>
         </w:numPr>
       </w:pPr>
-      <w:bookmarkStart w:id="11" w:name="_Toc408788336"/>
-      <w:bookmarkStart w:id="12" w:name="_Toc419197194"/>
+      <w:bookmarkStart w:id="10" w:name="_Toc408788336"/>
+      <w:bookmarkStart w:id="11" w:name="_Toc419197194"/>
       <w:r>
         <w:t xml:space="preserve">Problem </w:t>
       </w:r>
       <w:r>
         <w:t>Definition</w:t>
       </w:r>
+      <w:bookmarkEnd w:id="10"/>
       <w:bookmarkEnd w:id="11"/>
-      <w:bookmarkEnd w:id="12"/>
     </w:p>
     <w:p>
       <w:pPr>
@@ -4254,13 +4250,13 @@
           <w:numId w:val="10"/>
         </w:numPr>
       </w:pPr>
-      <w:bookmarkStart w:id="13" w:name="_Toc408788337"/>
-      <w:bookmarkStart w:id="14" w:name="_Toc419197195"/>
+      <w:bookmarkStart w:id="12" w:name="_Toc408788337"/>
+      <w:bookmarkStart w:id="13" w:name="_Toc419197195"/>
       <w:r>
         <w:t>Proposed Solution</w:t>
       </w:r>
+      <w:bookmarkEnd w:id="12"/>
       <w:bookmarkEnd w:id="13"/>
-      <w:bookmarkEnd w:id="14"/>
     </w:p>
     <w:p>
       <w:pPr>
@@ -4271,13 +4267,13 @@
         </w:numPr>
         <w:ind w:left="1701" w:hanging="567"/>
       </w:pPr>
-      <w:bookmarkStart w:id="15" w:name="_Toc408788338"/>
-      <w:bookmarkStart w:id="16" w:name="_Toc419197196"/>
+      <w:bookmarkStart w:id="14" w:name="_Toc408788338"/>
+      <w:bookmarkStart w:id="15" w:name="_Toc419197196"/>
       <w:r>
         <w:t>Feature functions</w:t>
       </w:r>
+      <w:bookmarkEnd w:id="14"/>
       <w:bookmarkEnd w:id="15"/>
-      <w:bookmarkEnd w:id="16"/>
     </w:p>
     <w:p>
       <w:pPr>
@@ -4505,6 +4501,8 @@
       <w:r>
         <w:t>friend</w:t>
       </w:r>
+      <w:bookmarkStart w:id="16" w:name="_GoBack"/>
+      <w:bookmarkEnd w:id="16"/>
       <w:r>
         <w:t xml:space="preserve"> </w:t>
       </w:r>
@@ -7223,27 +7221,14 @@
       <w:r>
         <w:t xml:space="preserve">Table </w:t>
       </w:r>
-      <w:r>
-        <w:fldChar w:fldCharType="begin"/>
-      </w:r>
-      <w:r>
-        <w:instrText xml:space="preserve"> SEQ Table \* ARABIC </w:instrText>
-      </w:r>
-      <w:r>
-        <w:fldChar w:fldCharType="separate"/>
-      </w:r>
-      <w:r>
-        <w:rPr>
-          <w:noProof/>
-        </w:rPr>
-        <w:t>2</w:t>
-      </w:r>
-      <w:r>
-        <w:rPr>
-          <w:noProof/>
-        </w:rPr>
-        <w:fldChar w:fldCharType="end"/>
-      </w:r>
+      <w:fldSimple w:instr=" SEQ Table \* ARABIC ">
+        <w:r>
+          <w:rPr>
+            <w:noProof/>
+          </w:rPr>
+          <w:t>2</w:t>
+        </w:r>
+      </w:fldSimple>
       <w:r>
         <w:t xml:space="preserve">: </w:t>
       </w:r>
@@ -7493,7 +7478,7 @@
       <w:rPr>
         <w:noProof/>
       </w:rPr>
-      <w:t>6</w:t>
+      <w:t>10</w:t>
     </w:r>
     <w:r>
       <w:rPr>
@@ -12068,7 +12053,7 @@
 </file>
 
 <file path=customXml/itemProps1.xml><?xml version="1.0" encoding="utf-8"?>
-<ds:datastoreItem xmlns:ds="http://schemas.openxmlformats.org/officeDocument/2006/customXml" ds:itemID="{90BA68DA-1A77-4540-AB10-F7971F646D27}">
+<ds:datastoreItem xmlns:ds="http://schemas.openxmlformats.org/officeDocument/2006/customXml" ds:itemID="{11734433-3D26-4CF7-9330-468C4DEC30BE}">
   <ds:schemaRefs>
     <ds:schemaRef ds:uri="http://schemas.openxmlformats.org/officeDocument/2006/bibliography"/>
   </ds:schemaRefs>

</xml_diff>